<commit_message>
Update files based on reviewer feedback for recruitment agency task
</commit_message>
<xml_diff>
--- a/DB_Karapet_Tashchyan_HW_RecruitmentAgency_descriptions.docx
+++ b/DB_Karapet_Tashchyan_HW_RecruitmentAgency_descriptions.docx
@@ -490,15 +490,7 @@
             <w:rFonts w:eastAsia="MS Gothic"/>
             <w:noProof/>
           </w:rPr>
-          <w:t>1.</w:t>
-        </w:r>
-        <w:r>
-          <w:rPr>
-            <w:rStyle w:val="Hyperlink"/>
-            <w:rFonts w:eastAsia="MS Gothic"/>
-            <w:noProof/>
-          </w:rPr>
-          <w:t>1</w:t>
+          <w:t>1.1</w:t>
         </w:r>
         <w:r>
           <w:rPr>
@@ -515,23 +507,7 @@
             <w:rFonts w:eastAsia="MS Gothic"/>
             <w:noProof/>
           </w:rPr>
-          <w:t>About El</w:t>
-        </w:r>
-        <w:r>
-          <w:rPr>
-            <w:rStyle w:val="Hyperlink"/>
-            <w:rFonts w:eastAsia="MS Gothic"/>
-            <w:noProof/>
-          </w:rPr>
-          <w:t>i</w:t>
-        </w:r>
-        <w:r>
-          <w:rPr>
-            <w:rStyle w:val="Hyperlink"/>
-            <w:rFonts w:eastAsia="MS Gothic"/>
-            <w:noProof/>
-          </w:rPr>
-          <w:t>teHire</w:t>
+          <w:t>About EliteHire</w:t>
         </w:r>
         <w:r>
           <w:rPr>
@@ -625,23 +601,7 @@
             <w:rFonts w:eastAsia="MS Gothic"/>
             <w:noProof/>
           </w:rPr>
-          <w:t>Challenges in the hirin</w:t>
-        </w:r>
-        <w:r>
-          <w:rPr>
-            <w:rStyle w:val="Hyperlink"/>
-            <w:rFonts w:eastAsia="MS Gothic"/>
-            <w:noProof/>
-          </w:rPr>
-          <w:t>g</w:t>
-        </w:r>
-        <w:r>
-          <w:rPr>
-            <w:rStyle w:val="Hyperlink"/>
-            <w:rFonts w:eastAsia="MS Gothic"/>
-            <w:noProof/>
-          </w:rPr>
-          <w:t xml:space="preserve"> process</w:t>
+          <w:t>Challenges in the hiring process</w:t>
         </w:r>
         <w:r>
           <w:rPr>
@@ -711,119 +671,109 @@
           <w:szCs w:val="22"/>
         </w:rPr>
       </w:pPr>
-      <w:r>
-        <w:fldChar w:fldCharType="begin"/>
-      </w:r>
-      <w:r>
-        <w:instrText>HYPERLINK \l "_Toc62212633"</w:instrText>
-      </w:r>
-      <w:r>
-        <w:fldChar w:fldCharType="separate"/>
-      </w:r>
-      <w:r>
-        <w:rPr>
-          <w:rStyle w:val="Hyperlink"/>
-          <w:rFonts w:eastAsia="MS Gothic"/>
-          <w:noProof/>
-        </w:rPr>
-        <w:t>1.3</w:t>
-      </w:r>
-      <w:r>
-        <w:rPr>
-          <w:rFonts w:asciiTheme="minorHAnsi" w:eastAsiaTheme="minorEastAsia" w:hAnsiTheme="minorHAnsi" w:cstheme="minorBidi"/>
-          <w:noProof/>
-          <w:sz w:val="22"/>
-          <w:szCs w:val="22"/>
-        </w:rPr>
-        <w:tab/>
-      </w:r>
-      <w:r>
-        <w:rPr>
-          <w:rStyle w:val="Hyperlink"/>
-          <w:rFonts w:eastAsia="MS Gothic"/>
-          <w:noProof/>
-        </w:rPr>
-        <w:t>The b</w:t>
-      </w:r>
-      <w:r>
-        <w:rPr>
-          <w:rStyle w:val="Hyperlink"/>
-          <w:rFonts w:eastAsia="MS Gothic"/>
-          <w:noProof/>
-        </w:rPr>
-        <w:t xml:space="preserve">enefits </w:t>
-      </w:r>
-      <w:r>
-        <w:rPr>
-          <w:rStyle w:val="Hyperlink"/>
-          <w:rFonts w:eastAsia="MS Gothic"/>
-          <w:noProof/>
-        </w:rPr>
-        <w:t>of</w:t>
-      </w:r>
-      <w:r>
-        <w:rPr>
-          <w:rStyle w:val="Hyperlink"/>
-          <w:rFonts w:eastAsia="MS Gothic"/>
-          <w:noProof/>
-        </w:rPr>
-        <w:t xml:space="preserve"> implementing a database.</w:t>
-      </w:r>
-      <w:r>
-        <w:rPr>
-          <w:noProof/>
-          <w:webHidden/>
-        </w:rPr>
-        <w:tab/>
-      </w:r>
-      <w:r>
-        <w:rPr>
-          <w:webHidden/>
-          <w:color w:val="2B579A"/>
-          <w:shd w:val="clear" w:color="auto" w:fill="E6E6E6"/>
-        </w:rPr>
-        <w:fldChar w:fldCharType="begin"/>
-      </w:r>
-      <w:r>
-        <w:rPr>
-          <w:noProof/>
-          <w:webHidden/>
-        </w:rPr>
-        <w:instrText xml:space="preserve"> PAGEREF _Toc62212633 \h </w:instrText>
-      </w:r>
-      <w:r>
-        <w:rPr>
-          <w:webHidden/>
-          <w:color w:val="2B579A"/>
-          <w:shd w:val="clear" w:color="auto" w:fill="E6E6E6"/>
-        </w:rPr>
-      </w:r>
-      <w:r>
-        <w:rPr>
-          <w:webHidden/>
-          <w:color w:val="2B579A"/>
-          <w:shd w:val="clear" w:color="auto" w:fill="E6E6E6"/>
-        </w:rPr>
-        <w:fldChar w:fldCharType="separate"/>
-      </w:r>
-      <w:r>
-        <w:rPr>
-          <w:noProof/>
-          <w:webHidden/>
-        </w:rPr>
-        <w:t>3</w:t>
-      </w:r>
-      <w:r>
-        <w:rPr>
-          <w:webHidden/>
-          <w:color w:val="2B579A"/>
-          <w:shd w:val="clear" w:color="auto" w:fill="E6E6E6"/>
-        </w:rPr>
-        <w:fldChar w:fldCharType="end"/>
-      </w:r>
-      <w:r>
-        <w:fldChar w:fldCharType="end"/>
-      </w:r>
+      <w:hyperlink w:anchor="_Toc62212633" w:history="1">
+        <w:r>
+          <w:rPr>
+            <w:rStyle w:val="Hyperlink"/>
+            <w:rFonts w:eastAsia="MS Gothic"/>
+            <w:noProof/>
+          </w:rPr>
+          <w:t>1.3</w:t>
+        </w:r>
+        <w:r>
+          <w:rPr>
+            <w:rFonts w:asciiTheme="minorHAnsi" w:eastAsiaTheme="minorEastAsia" w:hAnsiTheme="minorHAnsi" w:cstheme="minorBidi"/>
+            <w:noProof/>
+            <w:sz w:val="22"/>
+            <w:szCs w:val="22"/>
+          </w:rPr>
+          <w:tab/>
+        </w:r>
+        <w:r>
+          <w:rPr>
+            <w:rStyle w:val="Hyperlink"/>
+            <w:rFonts w:eastAsia="MS Gothic"/>
+            <w:noProof/>
+          </w:rPr>
+          <w:t>The b</w:t>
+        </w:r>
+        <w:r>
+          <w:rPr>
+            <w:rStyle w:val="Hyperlink"/>
+            <w:rFonts w:eastAsia="MS Gothic"/>
+            <w:noProof/>
+          </w:rPr>
+          <w:t xml:space="preserve">enefits </w:t>
+        </w:r>
+        <w:r>
+          <w:rPr>
+            <w:rStyle w:val="Hyperlink"/>
+            <w:rFonts w:eastAsia="MS Gothic"/>
+            <w:noProof/>
+          </w:rPr>
+          <w:t>of</w:t>
+        </w:r>
+        <w:r>
+          <w:rPr>
+            <w:rStyle w:val="Hyperlink"/>
+            <w:rFonts w:eastAsia="MS Gothic"/>
+            <w:noProof/>
+          </w:rPr>
+          <w:t xml:space="preserve"> implementing a database.</w:t>
+        </w:r>
+        <w:r>
+          <w:rPr>
+            <w:noProof/>
+            <w:webHidden/>
+          </w:rPr>
+          <w:tab/>
+        </w:r>
+        <w:r>
+          <w:rPr>
+            <w:webHidden/>
+            <w:color w:val="2B579A"/>
+            <w:shd w:val="clear" w:color="auto" w:fill="E6E6E6"/>
+          </w:rPr>
+          <w:fldChar w:fldCharType="begin"/>
+        </w:r>
+        <w:r>
+          <w:rPr>
+            <w:noProof/>
+            <w:webHidden/>
+          </w:rPr>
+          <w:instrText xml:space="preserve"> PAGEREF _Toc62212633 \h </w:instrText>
+        </w:r>
+        <w:r>
+          <w:rPr>
+            <w:webHidden/>
+            <w:color w:val="2B579A"/>
+            <w:shd w:val="clear" w:color="auto" w:fill="E6E6E6"/>
+          </w:rPr>
+        </w:r>
+        <w:r>
+          <w:rPr>
+            <w:webHidden/>
+            <w:color w:val="2B579A"/>
+            <w:shd w:val="clear" w:color="auto" w:fill="E6E6E6"/>
+          </w:rPr>
+          <w:fldChar w:fldCharType="separate"/>
+        </w:r>
+        <w:r>
+          <w:rPr>
+            <w:noProof/>
+            <w:webHidden/>
+          </w:rPr>
+          <w:t>3</w:t>
+        </w:r>
+        <w:r>
+          <w:rPr>
+            <w:webHidden/>
+            <w:color w:val="2B579A"/>
+            <w:shd w:val="clear" w:color="auto" w:fill="E6E6E6"/>
+          </w:rPr>
+          <w:fldChar w:fldCharType="end"/>
+        </w:r>
+      </w:hyperlink>
     </w:p>
     <w:p>
       <w:pPr>
@@ -1572,15 +1522,6 @@
     </w:p>
     <w:p>
       <w:pPr>
-        <w:pStyle w:val="NormalWeb"/>
-        <w:ind w:left="360"/>
-        <w:rPr>
-          <w:color w:val="000000"/>
-        </w:rPr>
-      </w:pPr>
-    </w:p>
-    <w:p>
-      <w:pPr>
         <w:pStyle w:val="Heading1"/>
         <w:ind w:left="431" w:hanging="431"/>
       </w:pPr>
@@ -1614,12 +1555,16 @@
         </w:numPr>
         <w:rPr>
           <w:color w:val="000000"/>
+          <w:sz w:val="22"/>
+          <w:szCs w:val="22"/>
         </w:rPr>
       </w:pPr>
       <w:r>
         <w:rPr>
           <w:rStyle w:val="Strong"/>
           <w:color w:val="000000"/>
+          <w:sz w:val="22"/>
+          <w:szCs w:val="22"/>
         </w:rPr>
         <w:t>PK (Primary Key):</w:t>
       </w:r>
@@ -1627,12 +1572,16 @@
         <w:rPr>
           <w:rStyle w:val="apple-converted-space"/>
           <w:color w:val="000000"/>
+          <w:sz w:val="22"/>
+          <w:szCs w:val="22"/>
         </w:rPr>
         <w:t> </w:t>
       </w:r>
       <w:r>
         <w:rPr>
           <w:color w:val="000000"/>
+          <w:sz w:val="22"/>
+          <w:szCs w:val="22"/>
         </w:rPr>
         <w:t>A unique identifier for each record in a table.</w:t>
       </w:r>
@@ -1646,12 +1595,16 @@
         </w:numPr>
         <w:rPr>
           <w:color w:val="000000"/>
+          <w:sz w:val="22"/>
+          <w:szCs w:val="22"/>
         </w:rPr>
       </w:pPr>
       <w:r>
         <w:rPr>
           <w:rStyle w:val="Strong"/>
           <w:color w:val="000000"/>
+          <w:sz w:val="22"/>
+          <w:szCs w:val="22"/>
         </w:rPr>
         <w:t>FK (Foreign Key):</w:t>
       </w:r>
@@ -1659,12 +1612,16 @@
         <w:rPr>
           <w:rStyle w:val="apple-converted-space"/>
           <w:color w:val="000000"/>
+          <w:sz w:val="22"/>
+          <w:szCs w:val="22"/>
         </w:rPr>
         <w:t> </w:t>
       </w:r>
       <w:r>
         <w:rPr>
           <w:color w:val="000000"/>
+          <w:sz w:val="22"/>
+          <w:szCs w:val="22"/>
         </w:rPr>
         <w:t>A reference to a primary key in another table.</w:t>
       </w:r>
@@ -1678,12 +1635,16 @@
         </w:numPr>
         <w:rPr>
           <w:color w:val="000000"/>
+          <w:sz w:val="22"/>
+          <w:szCs w:val="22"/>
         </w:rPr>
       </w:pPr>
       <w:r>
         <w:rPr>
           <w:rStyle w:val="Strong"/>
           <w:color w:val="000000"/>
+          <w:sz w:val="22"/>
+          <w:szCs w:val="22"/>
         </w:rPr>
         <w:t>M:M</w:t>
       </w:r>
@@ -1693,6 +1654,8 @@
           <w:b/>
           <w:bCs/>
           <w:color w:val="000000"/>
+          <w:sz w:val="22"/>
+          <w:szCs w:val="22"/>
         </w:rPr>
         <w:t> </w:t>
       </w:r>
@@ -1700,6 +1663,8 @@
         <w:rPr>
           <w:rStyle w:val="Strong"/>
           <w:color w:val="000000"/>
+          <w:sz w:val="22"/>
+          <w:szCs w:val="22"/>
         </w:rPr>
         <w:t>(Many-to-Many):</w:t>
       </w:r>
@@ -1707,12 +1672,16 @@
         <w:rPr>
           <w:rStyle w:val="apple-converted-space"/>
           <w:color w:val="000000"/>
+          <w:sz w:val="22"/>
+          <w:szCs w:val="22"/>
         </w:rPr>
         <w:t> </w:t>
       </w:r>
       <w:r>
         <w:rPr>
           <w:color w:val="000000"/>
+          <w:sz w:val="22"/>
+          <w:szCs w:val="22"/>
         </w:rPr>
         <w:t>A relationship requiring a bridge table to connect entities.</w:t>
       </w:r>
@@ -1726,12 +1695,16 @@
         </w:numPr>
         <w:rPr>
           <w:color w:val="000000"/>
+          <w:sz w:val="22"/>
+          <w:szCs w:val="22"/>
         </w:rPr>
       </w:pPr>
       <w:r>
         <w:rPr>
           <w:rStyle w:val="Strong"/>
           <w:color w:val="000000"/>
+          <w:sz w:val="22"/>
+          <w:szCs w:val="22"/>
         </w:rPr>
         <w:t>1:M</w:t>
       </w:r>
@@ -1741,6 +1714,8 @@
           <w:b/>
           <w:bCs/>
           <w:color w:val="000000"/>
+          <w:sz w:val="22"/>
+          <w:szCs w:val="22"/>
         </w:rPr>
         <w:t> </w:t>
       </w:r>
@@ -1748,6 +1723,8 @@
         <w:rPr>
           <w:rStyle w:val="Strong"/>
           <w:color w:val="000000"/>
+          <w:sz w:val="22"/>
+          <w:szCs w:val="22"/>
         </w:rPr>
         <w:t>(One-to-Many):</w:t>
       </w:r>
@@ -1755,14 +1732,52 @@
         <w:rPr>
           <w:rStyle w:val="apple-converted-space"/>
           <w:color w:val="000000"/>
+          <w:sz w:val="22"/>
+          <w:szCs w:val="22"/>
         </w:rPr>
         <w:t> </w:t>
       </w:r>
       <w:r>
         <w:rPr>
           <w:color w:val="000000"/>
+          <w:sz w:val="22"/>
+          <w:szCs w:val="22"/>
         </w:rPr>
         <w:t>A relationship where one record is associated with multiple records in another table.</w:t>
+      </w:r>
+    </w:p>
+    <w:p>
+      <w:pPr>
+        <w:pStyle w:val="NormalWeb"/>
+        <w:numPr>
+          <w:ilvl w:val="0"/>
+          <w:numId w:val="29"/>
+        </w:numPr>
+        <w:rPr>
+          <w:color w:val="000000"/>
+          <w:sz w:val="22"/>
+          <w:szCs w:val="22"/>
+        </w:rPr>
+      </w:pPr>
+      <w:r>
+        <w:rPr>
+          <w:b/>
+          <w:bCs/>
+          <w:color w:val="000000"/>
+          <w:sz w:val="22"/>
+          <w:szCs w:val="22"/>
+          <w:lang w:val="en-US"/>
+        </w:rPr>
+        <w:t>0..M (Zero to Many):</w:t>
+      </w:r>
+      <w:r>
+        <w:rPr>
+          <w:color w:val="000000"/>
+          <w:sz w:val="22"/>
+          <w:szCs w:val="22"/>
+          <w:lang w:val="en-US"/>
+        </w:rPr>
+        <w:t> Indicates that one record in a table can be related to zero or many records in another table.</w:t>
       </w:r>
     </w:p>
     <w:p>
@@ -1827,7 +1842,6 @@
       </w:pPr>
       <w:bookmarkStart w:id="21" w:name="_Toc62212637"/>
       <w:r>
-        <w:lastRenderedPageBreak/>
         <w:t>O</w:t>
       </w:r>
       <w:r>
@@ -2070,7 +2084,7 @@
                 <w:sz w:val="36"/>
                 <w:szCs w:val="36"/>
               </w:rPr>
-              <w:t>Job_Opening</w:t>
+              <w:t>JobOpening</w:t>
             </w:r>
             <w:r>
               <w:rPr>
@@ -2115,7 +2129,14 @@
                 <w:rFonts w:ascii="Trebuchet MS" w:hAnsi="Trebuchet MS"/>
                 <w:color w:val="000000"/>
               </w:rPr>
-              <w:t xml:space="preserve">Unique identifier for job </w:t>
+              <w:t>Unique identifier for job</w:t>
+            </w:r>
+            <w:r>
+              <w:rPr>
+                <w:rFonts w:ascii="Trebuchet MS" w:hAnsi="Trebuchet MS"/>
+                <w:color w:val="000000"/>
+              </w:rPr>
+              <w:t xml:space="preserve"> </w:t>
             </w:r>
             <w:proofErr w:type="gramStart"/>
             <w:r>
@@ -2123,7 +2144,14 @@
                 <w:rFonts w:ascii="Trebuchet MS" w:hAnsi="Trebuchet MS"/>
                 <w:color w:val="000000"/>
               </w:rPr>
-              <w:t>opening  (</w:t>
+              <w:t>o</w:t>
+            </w:r>
+            <w:r>
+              <w:rPr>
+                <w:rFonts w:ascii="Trebuchet MS" w:hAnsi="Trebuchet MS"/>
+                <w:color w:val="000000"/>
+              </w:rPr>
+              <w:t>pening  (</w:t>
             </w:r>
             <w:proofErr w:type="gramEnd"/>
             <w:r>
@@ -2791,15 +2819,83 @@
         <w:t xml:space="preserve">M:1 </w:t>
       </w:r>
       <w:r>
-        <w:t xml:space="preserve">with </w:t>
+        <w:t>with Employe</w:t>
+      </w:r>
+      <w:r>
+        <w:t>es</w:t>
+      </w:r>
+      <w:r>
+        <w:t> (Each employer posts multiple job openings).</w:t>
+      </w:r>
+    </w:p>
+    <w:p>
+      <w:pPr>
+        <w:pStyle w:val="BodyText"/>
+      </w:pPr>
+      <w:r>
+        <w:t xml:space="preserve">M:M with </w:t>
       </w:r>
       <w:proofErr w:type="spellStart"/>
       <w:r>
-        <w:t>Employers_and_Recruiters</w:t>
+        <w:t>Job</w:t>
+      </w:r>
+      <w:r>
+        <w:t>S</w:t>
+      </w:r>
+      <w:r>
+        <w:t>kills</w:t>
       </w:r>
       <w:proofErr w:type="spellEnd"/>
       <w:r>
-        <w:t> (Each employer posts multiple job openings).</w:t>
+        <w:t> (Each job may require multiple skills). Many-to-Many (M:M) relationships often cause data redundancy, inconsistency, and difficulty in enforcing constraints. Instead of directly linking </w:t>
+      </w:r>
+      <w:proofErr w:type="spellStart"/>
+      <w:r>
+        <w:t>Job</w:t>
+      </w:r>
+      <w:r>
+        <w:t>O</w:t>
+      </w:r>
+      <w:r>
+        <w:t>penings</w:t>
+      </w:r>
+      <w:proofErr w:type="spellEnd"/>
+      <w:r>
+        <w:t> and </w:t>
+      </w:r>
+      <w:proofErr w:type="spellStart"/>
+      <w:r>
+        <w:t>Job</w:t>
+      </w:r>
+      <w:r>
+        <w:t>S</w:t>
+      </w:r>
+      <w:r>
+        <w:t>kills</w:t>
+      </w:r>
+      <w:proofErr w:type="spellEnd"/>
+      <w:r>
+        <w:t>, we created the </w:t>
+      </w:r>
+      <w:proofErr w:type="spellStart"/>
+      <w:r>
+        <w:t>Job</w:t>
+      </w:r>
+      <w:r>
+        <w:t>O</w:t>
+      </w:r>
+      <w:r>
+        <w:t>pening</w:t>
+      </w:r>
+      <w:r>
+        <w:t>S</w:t>
+      </w:r>
+      <w:r>
+        <w:t>kills</w:t>
+      </w:r>
+      <w:proofErr w:type="spellEnd"/>
+      <w:r>
+        <w:t> table to manage the relationship efficiently.</w:t>
       </w:r>
     </w:p>
     <w:p>
@@ -2807,45 +2903,116 @@
         <w:pStyle w:val="BodyText"/>
       </w:pPr>
       <w:r>
-        <w:t xml:space="preserve">M:M with </w:t>
+        <w:t>0</w:t>
+      </w:r>
+      <w:r>
+        <w:t xml:space="preserve">:M with </w:t>
       </w:r>
       <w:proofErr w:type="spellStart"/>
       <w:r>
-        <w:t>Job_skills</w:t>
+        <w:t>JobApplicants</w:t>
       </w:r>
       <w:proofErr w:type="spellEnd"/>
       <w:r>
-        <w:t> (Each job may require multiple skills).</w:t>
-      </w:r>
-      <w:r>
-        <w:t xml:space="preserve"> </w:t>
-      </w:r>
-      <w:r>
-        <w:t>Many-to-Many (M:M) relationships often cause data redundancy, inconsistency, and difficulty in enforcing constraints. Instead of directly linking </w:t>
+        <w:t> (</w:t>
+      </w:r>
+      <w:r>
+        <w:t xml:space="preserve">a job can have 0 or many applications from </w:t>
+      </w:r>
+      <w:proofErr w:type="gramStart"/>
+      <w:r>
+        <w:t xml:space="preserve">applicants </w:t>
+      </w:r>
+      <w:r>
+        <w:t>)</w:t>
+      </w:r>
+      <w:proofErr w:type="gramEnd"/>
+      <w:r>
+        <w:t>.</w:t>
+      </w:r>
+    </w:p>
+    <w:p>
+      <w:pPr>
+        <w:pStyle w:val="BodyText"/>
+      </w:pPr>
+      <w:r>
+        <w:t xml:space="preserve">1:1 with </w:t>
       </w:r>
       <w:proofErr w:type="spellStart"/>
-      <w:r>
-        <w:t>Job_openings</w:t>
+      <w:proofErr w:type="gramStart"/>
+      <w:r>
+        <w:t>Job</w:t>
+      </w:r>
+      <w:r>
+        <w:t>P</w:t>
+      </w:r>
+      <w:r>
+        <w:t>references</w:t>
       </w:r>
       <w:proofErr w:type="spellEnd"/>
       <w:r>
-        <w:t> and </w:t>
+        <w:t xml:space="preserve">  (</w:t>
+      </w:r>
+      <w:proofErr w:type="gramEnd"/>
+      <w:r>
+        <w:t xml:space="preserve"> Each job has unique and specific </w:t>
       </w:r>
       <w:proofErr w:type="spellStart"/>
       <w:r>
-        <w:t>Job_skills</w:t>
+        <w:t>J</w:t>
+      </w:r>
+      <w:r>
+        <w:t>ob</w:t>
+      </w:r>
+      <w:r>
+        <w:t>P</w:t>
+      </w:r>
+      <w:r>
+        <w:t>reference</w:t>
       </w:r>
       <w:proofErr w:type="spellEnd"/>
       <w:r>
-        <w:t>, we created the </w:t>
+        <w:t>)</w:t>
+      </w:r>
+    </w:p>
+    <w:p>
+      <w:pPr>
+        <w:pStyle w:val="BodyText"/>
+      </w:pPr>
+      <w:r>
+        <w:t>0</w:t>
+      </w:r>
+      <w:r>
+        <w:t xml:space="preserve">:M with Services (As there can be a </w:t>
       </w:r>
       <w:proofErr w:type="spellStart"/>
       <w:r>
-        <w:t>Job_opening_skills</w:t>
+        <w:t>J</w:t>
+      </w:r>
+      <w:r>
+        <w:t>ob</w:t>
+      </w:r>
+      <w:r>
+        <w:t>O</w:t>
+      </w:r>
+      <w:r>
+        <w:t>pening</w:t>
+      </w:r>
+      <w:r>
+        <w:t>s</w:t>
       </w:r>
       <w:proofErr w:type="spellEnd"/>
       <w:r>
-        <w:t> table to manage the relationship efficiently.</w:t>
+        <w:t xml:space="preserve"> with multiple services</w:t>
+      </w:r>
+      <w:r>
+        <w:t xml:space="preserve"> and there can be a service </w:t>
+      </w:r>
+      <w:r>
+        <w:t>that is not linked with any job, like resume writing</w:t>
+      </w:r>
+      <w:r>
+        <w:t>)</w:t>
       </w:r>
     </w:p>
     <w:p>
@@ -2853,106 +3020,7 @@
         <w:pStyle w:val="BodyText"/>
       </w:pPr>
       <w:r>
-        <w:t>0</w:t>
-      </w:r>
-      <w:r>
-        <w:t xml:space="preserve">:M with </w:t>
-      </w:r>
-      <w:proofErr w:type="spellStart"/>
-      <w:r>
-        <w:t>Job_Applicants</w:t>
-      </w:r>
-      <w:proofErr w:type="spellEnd"/>
-      <w:r>
-        <w:t> (</w:t>
-      </w:r>
-      <w:r>
-        <w:t xml:space="preserve">a job can have 0 or many applications from </w:t>
-      </w:r>
-      <w:proofErr w:type="gramStart"/>
-      <w:r>
-        <w:t xml:space="preserve">applicants </w:t>
-      </w:r>
-      <w:r>
-        <w:t>)</w:t>
-      </w:r>
-      <w:proofErr w:type="gramEnd"/>
-      <w:r>
-        <w:t>.</w:t>
-      </w:r>
-    </w:p>
-    <w:p>
-      <w:pPr>
-        <w:pStyle w:val="BodyText"/>
-      </w:pPr>
-      <w:r>
-        <w:t xml:space="preserve">1:1 with </w:t>
-      </w:r>
-      <w:proofErr w:type="spellStart"/>
-      <w:r>
-        <w:t>Job_</w:t>
-      </w:r>
-      <w:proofErr w:type="gramStart"/>
-      <w:r>
-        <w:t>preferences</w:t>
-      </w:r>
-      <w:proofErr w:type="spellEnd"/>
-      <w:r>
-        <w:t xml:space="preserve">  (</w:t>
-      </w:r>
-      <w:proofErr w:type="gramEnd"/>
-      <w:r>
-        <w:t xml:space="preserve"> Each job has unique and specific </w:t>
-      </w:r>
-      <w:proofErr w:type="spellStart"/>
-      <w:r>
-        <w:t>job_preference</w:t>
-      </w:r>
-      <w:proofErr w:type="spellEnd"/>
-      <w:r>
-        <w:t>)</w:t>
-      </w:r>
-    </w:p>
-    <w:p>
-      <w:pPr>
-        <w:pStyle w:val="BodyText"/>
-      </w:pPr>
-      <w:r>
-        <w:t>0</w:t>
-      </w:r>
-      <w:r>
-        <w:t xml:space="preserve">:M with Services (As there can be a </w:t>
-      </w:r>
-      <w:proofErr w:type="spellStart"/>
-      <w:r>
-        <w:t>job_opening</w:t>
-      </w:r>
-      <w:proofErr w:type="spellEnd"/>
-      <w:r>
-        <w:t xml:space="preserve"> with multiple services</w:t>
-      </w:r>
-      <w:r>
-        <w:t xml:space="preserve"> and there can be a service </w:t>
-      </w:r>
-      <w:r>
-        <w:t>that is not linked with any job, like resume writing</w:t>
-      </w:r>
-      <w:r>
-        <w:t>)</w:t>
-      </w:r>
-    </w:p>
-    <w:p>
-      <w:pPr>
-        <w:pStyle w:val="BodyText"/>
-      </w:pPr>
-      <w:r>
-        <w:t>1:M with Placements (O</w:t>
-      </w:r>
-      <w:r>
-        <w:t>ne job can have multiple placements, but each placement is linked to only one job</w:t>
-      </w:r>
-      <w:r>
-        <w:t>)</w:t>
+        <w:t>1:M with Placements (One job can have multiple placements, but each placement is linked to only one job)</w:t>
       </w:r>
     </w:p>
     <w:p>
@@ -3142,6 +3210,7 @@
                 <w:szCs w:val="18"/>
               </w:rPr>
             </w:pPr>
+            <w:proofErr w:type="spellStart"/>
             <w:r>
               <w:rPr>
                 <w:color w:val="FFFFFF" w:themeColor="background1"/>
@@ -3150,6 +3219,7 @@
               </w:rPr>
               <w:t>Opening_date</w:t>
             </w:r>
+            <w:proofErr w:type="spellEnd"/>
           </w:p>
         </w:tc>
         <w:tc>
@@ -4238,27 +4308,70 @@
       <w:r>
         <w:t xml:space="preserve"> with </w:t>
       </w:r>
+      <w:r>
+        <w:t>Applicants</w:t>
+      </w:r>
+      <w:r>
+        <w:t>P</w:t>
+      </w:r>
+      <w:r>
+        <w:t xml:space="preserve">reference each applicant can have different preferences for different jobs, thus 1 row of applicant table can correspond to multiple ones in </w:t>
+      </w:r>
       <w:proofErr w:type="spellStart"/>
       <w:r>
-        <w:t>Applicants_preference</w:t>
+        <w:t>A</w:t>
+      </w:r>
+      <w:r>
+        <w:t>pplicant</w:t>
+      </w:r>
+      <w:r>
+        <w:t>P</w:t>
+      </w:r>
+      <w:r>
+        <w:t>reference</w:t>
       </w:r>
       <w:proofErr w:type="spellEnd"/>
       <w:r>
-        <w:t xml:space="preserve"> </w:t>
-      </w:r>
-      <w:r>
-        <w:t>each applicant can have different preferences for different jobs</w:t>
-      </w:r>
-      <w:r>
-        <w:t xml:space="preserve">, thus 1 row of applicant table can correspond to multiple ones in </w:t>
+        <w:t>.</w:t>
+      </w:r>
+    </w:p>
+    <w:p>
+      <w:pPr>
+        <w:pStyle w:val="BodyText"/>
+      </w:pPr>
+      <w:r>
+        <w:t>0</w:t>
+      </w:r>
+      <w:r>
+        <w:t xml:space="preserve">:M with </w:t>
       </w:r>
       <w:proofErr w:type="spellStart"/>
       <w:r>
-        <w:t>applicant_preference</w:t>
+        <w:t>Job</w:t>
+      </w:r>
+      <w:r>
+        <w:t>A</w:t>
+      </w:r>
+      <w:r>
+        <w:t>pplicants</w:t>
       </w:r>
       <w:proofErr w:type="spellEnd"/>
       <w:r>
-        <w:t>.</w:t>
+        <w:t xml:space="preserve"> this relation is because one applicant or person can apply for</w:t>
+      </w:r>
+      <w:r>
+        <w:t xml:space="preserve"> 0 </w:t>
+      </w:r>
+      <w:proofErr w:type="gramStart"/>
+      <w:r>
+        <w:t xml:space="preserve">or </w:t>
+      </w:r>
+      <w:r>
+        <w:t xml:space="preserve"> multiple</w:t>
+      </w:r>
+      <w:proofErr w:type="gramEnd"/>
+      <w:r>
+        <w:t xml:space="preserve"> of jobs</w:t>
       </w:r>
     </w:p>
     <w:p>
@@ -4266,55 +4379,34 @@
         <w:pStyle w:val="BodyText"/>
       </w:pPr>
       <w:r>
-        <w:t>0</w:t>
-      </w:r>
-      <w:r>
-        <w:t xml:space="preserve">:M with </w:t>
+        <w:t xml:space="preserve">M:M with </w:t>
       </w:r>
       <w:proofErr w:type="spellStart"/>
       <w:r>
-        <w:t>Job_applicants</w:t>
+        <w:t>Job</w:t>
+      </w:r>
+      <w:r>
+        <w:t>S</w:t>
+      </w:r>
+      <w:r>
+        <w:t>kills</w:t>
       </w:r>
       <w:proofErr w:type="spellEnd"/>
       <w:r>
-        <w:t xml:space="preserve"> this relation is because one applicant or person can apply for</w:t>
-      </w:r>
-      <w:r>
-        <w:t xml:space="preserve"> 0 </w:t>
-      </w:r>
-      <w:proofErr w:type="gramStart"/>
-      <w:r>
-        <w:t xml:space="preserve">or </w:t>
-      </w:r>
-      <w:r>
-        <w:t xml:space="preserve"> multiple</w:t>
-      </w:r>
-      <w:proofErr w:type="gramEnd"/>
-      <w:r>
-        <w:t xml:space="preserve"> of jobs</w:t>
-      </w:r>
-    </w:p>
-    <w:p>
-      <w:pPr>
-        <w:pStyle w:val="BodyText"/>
-      </w:pPr>
-      <w:r>
-        <w:t xml:space="preserve">M:M with </w:t>
+        <w:t xml:space="preserve"> this </w:t>
+      </w:r>
+      <w:r>
+        <w:t xml:space="preserve">is for matching applicant skills with skills that jobs require and for handling we created </w:t>
       </w:r>
       <w:proofErr w:type="spellStart"/>
       <w:r>
-        <w:t>Job_skills</w:t>
-      </w:r>
-      <w:proofErr w:type="spellEnd"/>
-      <w:r>
-        <w:t xml:space="preserve"> this </w:t>
-      </w:r>
-      <w:r>
-        <w:t xml:space="preserve">is for matching applicant skills with skills that jobs require and for handling we created </w:t>
-      </w:r>
-      <w:proofErr w:type="spellStart"/>
-      <w:r>
-        <w:t>Applicant_skills</w:t>
+        <w:t>Applicant</w:t>
+      </w:r>
+      <w:r>
+        <w:t>S</w:t>
+      </w:r>
+      <w:r>
+        <w:t>kills</w:t>
       </w:r>
       <w:proofErr w:type="spellEnd"/>
       <w:r>
@@ -4588,13 +4680,7 @@
               <w:pStyle w:val="BodyText"/>
             </w:pPr>
             <w:r>
-              <w:t xml:space="preserve"> </w:t>
-            </w:r>
-            <w:r>
-              <w:t>2</w:t>
-            </w:r>
-            <w:r>
-              <w:t>00</w:t>
+              <w:t xml:space="preserve"> 200</w:t>
             </w:r>
           </w:p>
         </w:tc>
@@ -4722,7 +4808,7 @@
     <w:tbl>
       <w:tblPr>
         <w:tblpPr w:leftFromText="180" w:rightFromText="180" w:vertAnchor="page" w:horzAnchor="margin" w:tblpXSpec="right" w:tblpY="2077"/>
-        <w:tblW w:w="9493" w:type="dxa"/>
+        <w:tblW w:w="6804" w:type="dxa"/>
         <w:tblBorders>
           <w:top w:val="single" w:sz="4" w:space="0" w:color="76CDD8"/>
           <w:left w:val="single" w:sz="4" w:space="0" w:color="76CDD8"/>
@@ -4735,7 +4821,6 @@
         <w:tblLook w:val="0000" w:firstRow="0" w:lastRow="0" w:firstColumn="0" w:lastColumn="0" w:noHBand="0" w:noVBand="0"/>
       </w:tblPr>
       <w:tblGrid>
-        <w:gridCol w:w="2689"/>
         <w:gridCol w:w="2021"/>
         <w:gridCol w:w="2355"/>
         <w:gridCol w:w="2428"/>
@@ -4746,33 +4831,6 @@
         </w:trPr>
         <w:tc>
           <w:tcPr>
-            <w:tcW w:w="2689" w:type="dxa"/>
-            <w:shd w:val="clear" w:color="auto" w:fill="76CDD8"/>
-          </w:tcPr>
-          <w:p>
-            <w:pPr>
-              <w:pStyle w:val="BodyText"/>
-              <w:widowControl w:val="0"/>
-              <w:spacing w:line="360" w:lineRule="auto"/>
-              <w:jc w:val="center"/>
-              <w:rPr>
-                <w:color w:val="FFFFFF" w:themeColor="background1"/>
-                <w:sz w:val="18"/>
-                <w:szCs w:val="18"/>
-              </w:rPr>
-            </w:pPr>
-            <w:r>
-              <w:rPr>
-                <w:color w:val="FFFFFF" w:themeColor="background1"/>
-                <w:sz w:val="18"/>
-                <w:szCs w:val="18"/>
-              </w:rPr>
-              <w:t>Table Name</w:t>
-            </w:r>
-          </w:p>
-        </w:tc>
-        <w:tc>
-          <w:tcPr>
             <w:tcW w:w="2021" w:type="dxa"/>
             <w:shd w:val="clear" w:color="auto" w:fill="76CDD8"/>
           </w:tcPr>
@@ -4859,59 +4917,17 @@
         </w:trPr>
         <w:tc>
           <w:tcPr>
-            <w:tcW w:w="2689" w:type="dxa"/>
-            <w:vMerge w:val="restart"/>
-          </w:tcPr>
-          <w:p>
-            <w:pPr>
-              <w:pStyle w:val="BodyText"/>
-            </w:pPr>
-            <w:r>
-              <w:t xml:space="preserve"> </w:t>
-            </w:r>
-          </w:p>
-          <w:p>
-            <w:pPr>
-              <w:pStyle w:val="BodyText"/>
-            </w:pPr>
-          </w:p>
-          <w:p>
-            <w:pPr>
-              <w:pStyle w:val="BodyText"/>
-              <w:rPr>
-                <w:sz w:val="36"/>
-                <w:szCs w:val="36"/>
-              </w:rPr>
+            <w:tcW w:w="2021" w:type="dxa"/>
+          </w:tcPr>
+          <w:p>
+            <w:pPr>
+              <w:pStyle w:val="BodyText"/>
             </w:pPr>
             <w:proofErr w:type="spellStart"/>
             <w:r>
-              <w:rPr>
-                <w:sz w:val="36"/>
-                <w:szCs w:val="36"/>
-              </w:rPr>
-              <w:t>Job_</w:t>
-            </w:r>
-            <w:r>
-              <w:rPr>
-                <w:sz w:val="36"/>
-                <w:szCs w:val="36"/>
-              </w:rPr>
-              <w:t>Applicants</w:t>
+              <w:t>Applicant_ID</w:t>
             </w:r>
             <w:proofErr w:type="spellEnd"/>
-          </w:p>
-        </w:tc>
-        <w:tc>
-          <w:tcPr>
-            <w:tcW w:w="2021" w:type="dxa"/>
-          </w:tcPr>
-          <w:p>
-            <w:pPr>
-              <w:pStyle w:val="BodyText"/>
-            </w:pPr>
-            <w:r>
-              <w:t>Applicant_ID</w:t>
-            </w:r>
           </w:p>
         </w:tc>
         <w:tc>
@@ -4956,17 +4972,6 @@
         </w:trPr>
         <w:tc>
           <w:tcPr>
-            <w:tcW w:w="2689" w:type="dxa"/>
-            <w:vMerge/>
-          </w:tcPr>
-          <w:p>
-            <w:pPr>
-              <w:pStyle w:val="BodyText"/>
-            </w:pPr>
-          </w:p>
-        </w:tc>
-        <w:tc>
-          <w:tcPr>
             <w:tcW w:w="2021" w:type="dxa"/>
           </w:tcPr>
           <w:p>
@@ -5041,17 +5046,6 @@
         </w:trPr>
         <w:tc>
           <w:tcPr>
-            <w:tcW w:w="2689" w:type="dxa"/>
-            <w:vMerge/>
-          </w:tcPr>
-          <w:p>
-            <w:pPr>
-              <w:pStyle w:val="BodyText"/>
-            </w:pPr>
-          </w:p>
-        </w:tc>
-        <w:tc>
-          <w:tcPr>
             <w:tcW w:w="2021" w:type="dxa"/>
           </w:tcPr>
           <w:p>
@@ -5124,17 +5118,6 @@
         <w:trPr>
           <w:trHeight w:val="610"/>
         </w:trPr>
-        <w:tc>
-          <w:tcPr>
-            <w:tcW w:w="2689" w:type="dxa"/>
-            <w:vMerge/>
-          </w:tcPr>
-          <w:p>
-            <w:pPr>
-              <w:pStyle w:val="BodyText"/>
-            </w:pPr>
-          </w:p>
-        </w:tc>
         <w:tc>
           <w:tcPr>
             <w:tcW w:w="2021" w:type="dxa"/>
@@ -5236,20 +5219,11 @@
           <w:szCs w:val="24"/>
         </w:rPr>
       </w:pPr>
-      <w:r>
-        <w:rPr>
-          <w:b/>
-          <w:bCs/>
-          <w:sz w:val="24"/>
-          <w:szCs w:val="24"/>
-        </w:rPr>
-        <w:t>Table Description</w:t>
-      </w:r>
     </w:p>
     <w:tbl>
       <w:tblPr>
         <w:tblpPr w:leftFromText="180" w:rightFromText="180" w:vertAnchor="page" w:horzAnchor="margin" w:tblpXSpec="right" w:tblpY="2077"/>
-        <w:tblW w:w="9493" w:type="dxa"/>
+        <w:tblW w:w="9397" w:type="dxa"/>
         <w:tblBorders>
           <w:top w:val="single" w:sz="4" w:space="0" w:color="76CDD8"/>
           <w:left w:val="single" w:sz="4" w:space="0" w:color="76CDD8"/>
@@ -5262,7 +5236,7 @@
         <w:tblLook w:val="0000" w:firstRow="0" w:lastRow="0" w:firstColumn="0" w:lastColumn="0" w:noHBand="0" w:noVBand="0"/>
       </w:tblPr>
       <w:tblGrid>
-        <w:gridCol w:w="2689"/>
+        <w:gridCol w:w="2593"/>
         <w:gridCol w:w="2021"/>
         <w:gridCol w:w="2355"/>
         <w:gridCol w:w="2428"/>
@@ -5273,7 +5247,7 @@
         </w:trPr>
         <w:tc>
           <w:tcPr>
-            <w:tcW w:w="2689" w:type="dxa"/>
+            <w:tcW w:w="2593" w:type="dxa"/>
             <w:shd w:val="clear" w:color="auto" w:fill="76CDD8"/>
           </w:tcPr>
           <w:p>
@@ -5288,14 +5262,6 @@
                 <w:szCs w:val="18"/>
               </w:rPr>
             </w:pPr>
-            <w:r>
-              <w:rPr>
-                <w:color w:val="FFFFFF" w:themeColor="background1"/>
-                <w:sz w:val="18"/>
-                <w:szCs w:val="18"/>
-              </w:rPr>
-              <w:t>Table Name</w:t>
-            </w:r>
           </w:p>
         </w:tc>
         <w:tc>
@@ -5386,20 +5352,29 @@
         </w:trPr>
         <w:tc>
           <w:tcPr>
-            <w:tcW w:w="2689" w:type="dxa"/>
+            <w:tcW w:w="2593" w:type="dxa"/>
             <w:vMerge w:val="restart"/>
           </w:tcPr>
           <w:p>
             <w:pPr>
               <w:pStyle w:val="BodyText"/>
-            </w:pPr>
-            <w:r>
-              <w:t xml:space="preserve"> </w:t>
-            </w:r>
-          </w:p>
-          <w:p>
-            <w:pPr>
-              <w:pStyle w:val="BodyText"/>
+              <w:rPr>
+                <w:b/>
+                <w:bCs/>
+                <w:sz w:val="28"/>
+                <w:szCs w:val="28"/>
+              </w:rPr>
+            </w:pPr>
+          </w:p>
+          <w:p>
+            <w:pPr>
+              <w:pStyle w:val="BodyText"/>
+              <w:rPr>
+                <w:b/>
+                <w:bCs/>
+                <w:sz w:val="28"/>
+                <w:szCs w:val="28"/>
+              </w:rPr>
             </w:pPr>
           </w:p>
           <w:p>
@@ -5416,14 +5391,7 @@
                 <w:sz w:val="36"/>
                 <w:szCs w:val="36"/>
               </w:rPr>
-              <w:t>Job_</w:t>
-            </w:r>
-            <w:r>
-              <w:rPr>
-                <w:sz w:val="36"/>
-                <w:szCs w:val="36"/>
-              </w:rPr>
-              <w:t>Applicants</w:t>
+              <w:t>JobApplicants</w:t>
             </w:r>
             <w:proofErr w:type="spellEnd"/>
           </w:p>
@@ -5436,9 +5404,11 @@
             <w:pPr>
               <w:pStyle w:val="BodyText"/>
             </w:pPr>
+            <w:proofErr w:type="spellStart"/>
             <w:r>
               <w:t>Applicant_ID</w:t>
             </w:r>
+            <w:proofErr w:type="spellEnd"/>
           </w:p>
         </w:tc>
         <w:tc>
@@ -5460,6 +5430,13 @@
                 <w:color w:val="000000"/>
               </w:rPr>
               <w:t>ID of the applying candidate (FK)</w:t>
+            </w:r>
+            <w:r>
+              <w:rPr>
+                <w:rFonts w:ascii="Trebuchet MS" w:hAnsi="Trebuchet MS"/>
+                <w:color w:val="000000"/>
+              </w:rPr>
+              <w:t>(PK)</w:t>
             </w:r>
           </w:p>
         </w:tc>
@@ -5483,18 +5460,8 @@
         </w:trPr>
         <w:tc>
           <w:tcPr>
-            <w:tcW w:w="2689" w:type="dxa"/>
+            <w:tcW w:w="2593" w:type="dxa"/>
             <w:vMerge/>
-          </w:tcPr>
-          <w:p>
-            <w:pPr>
-              <w:pStyle w:val="BodyText"/>
-            </w:pPr>
-          </w:p>
-        </w:tc>
-        <w:tc>
-          <w:tcPr>
-            <w:tcW w:w="2021" w:type="dxa"/>
           </w:tcPr>
           <w:p>
             <w:pPr>
@@ -5505,25 +5472,11 @@
                 <w:color w:val="000000"/>
               </w:rPr>
             </w:pPr>
-            <w:proofErr w:type="spellStart"/>
-            <w:r>
-              <w:rPr>
-                <w:rFonts w:ascii="Trebuchet MS" w:hAnsi="Trebuchet MS"/>
-                <w:color w:val="000000"/>
-              </w:rPr>
-              <w:t>Job_ID</w:t>
-            </w:r>
-            <w:proofErr w:type="spellEnd"/>
-          </w:p>
-          <w:p>
-            <w:pPr>
-              <w:pStyle w:val="BodyText"/>
-            </w:pPr>
-          </w:p>
-        </w:tc>
-        <w:tc>
-          <w:tcPr>
-            <w:tcW w:w="2355" w:type="dxa"/>
+          </w:p>
+        </w:tc>
+        <w:tc>
+          <w:tcPr>
+            <w:tcW w:w="2021" w:type="dxa"/>
           </w:tcPr>
           <w:p>
             <w:pPr>
@@ -5534,12 +5487,48 @@
                 <w:color w:val="000000"/>
               </w:rPr>
             </w:pPr>
+            <w:proofErr w:type="spellStart"/>
+            <w:r>
+              <w:rPr>
+                <w:rFonts w:ascii="Trebuchet MS" w:hAnsi="Trebuchet MS"/>
+                <w:color w:val="000000"/>
+              </w:rPr>
+              <w:t>Job_ID</w:t>
+            </w:r>
+            <w:proofErr w:type="spellEnd"/>
+          </w:p>
+          <w:p>
+            <w:pPr>
+              <w:pStyle w:val="BodyText"/>
+            </w:pPr>
+          </w:p>
+        </w:tc>
+        <w:tc>
+          <w:tcPr>
+            <w:tcW w:w="2355" w:type="dxa"/>
+          </w:tcPr>
+          <w:p>
+            <w:pPr>
+              <w:widowControl/>
+              <w:spacing w:line="240" w:lineRule="auto"/>
+              <w:rPr>
+                <w:rFonts w:ascii="Trebuchet MS" w:hAnsi="Trebuchet MS"/>
+                <w:color w:val="000000"/>
+              </w:rPr>
+            </w:pPr>
             <w:r>
               <w:rPr>
                 <w:rFonts w:ascii="Trebuchet MS" w:hAnsi="Trebuchet MS"/>
                 <w:color w:val="000000"/>
               </w:rPr>
               <w:t>ID of the applied job (FK)</w:t>
+            </w:r>
+            <w:r>
+              <w:rPr>
+                <w:rFonts w:ascii="Trebuchet MS" w:hAnsi="Trebuchet MS"/>
+                <w:color w:val="000000"/>
+              </w:rPr>
+              <w:t>(PK)</w:t>
             </w:r>
           </w:p>
           <w:p>
@@ -5568,12 +5557,17 @@
         </w:trPr>
         <w:tc>
           <w:tcPr>
-            <w:tcW w:w="2689" w:type="dxa"/>
+            <w:tcW w:w="2593" w:type="dxa"/>
             <w:vMerge/>
           </w:tcPr>
           <w:p>
             <w:pPr>
-              <w:pStyle w:val="BodyText"/>
+              <w:widowControl/>
+              <w:spacing w:line="240" w:lineRule="auto"/>
+              <w:rPr>
+                <w:rFonts w:ascii="Trebuchet MS" w:hAnsi="Trebuchet MS"/>
+                <w:color w:val="000000"/>
+              </w:rPr>
             </w:pPr>
           </w:p>
         </w:tc>
@@ -5653,12 +5647,17 @@
         </w:trPr>
         <w:tc>
           <w:tcPr>
-            <w:tcW w:w="2689" w:type="dxa"/>
+            <w:tcW w:w="2593" w:type="dxa"/>
             <w:vMerge/>
           </w:tcPr>
           <w:p>
             <w:pPr>
-              <w:pStyle w:val="BodyText"/>
+              <w:widowControl/>
+              <w:spacing w:line="240" w:lineRule="auto"/>
+              <w:rPr>
+                <w:rFonts w:ascii="Trebuchet MS" w:hAnsi="Trebuchet MS"/>
+                <w:color w:val="000000"/>
+              </w:rPr>
             </w:pPr>
           </w:p>
         </w:tc>
@@ -5756,7 +5755,13 @@
       </w:r>
       <w:proofErr w:type="spellStart"/>
       <w:r>
-        <w:t>Job_applicants</w:t>
+        <w:t>Job</w:t>
+      </w:r>
+      <w:r>
+        <w:t>A</w:t>
+      </w:r>
+      <w:r>
+        <w:t>pplicants</w:t>
       </w:r>
       <w:proofErr w:type="spellEnd"/>
       <w:r>
@@ -5802,7 +5807,13 @@
       </w:pPr>
       <w:proofErr w:type="spellStart"/>
       <w:r>
-        <w:t>Job_applicants</w:t>
+        <w:t>Job</w:t>
+      </w:r>
+      <w:r>
+        <w:t>A</w:t>
+      </w:r>
+      <w:r>
+        <w:t>pplicants</w:t>
       </w:r>
       <w:proofErr w:type="spellEnd"/>
       <w:r>
@@ -5819,7 +5830,13 @@
       </w:r>
       <w:proofErr w:type="spellStart"/>
       <w:r>
-        <w:t>Job_openings</w:t>
+        <w:t>Job</w:t>
+      </w:r>
+      <w:r>
+        <w:t>O</w:t>
+      </w:r>
+      <w:r>
+        <w:t>penings</w:t>
       </w:r>
       <w:proofErr w:type="spellEnd"/>
       <w:r>
@@ -5835,7 +5852,19 @@
       </w:r>
       <w:proofErr w:type="spellStart"/>
       <w:r>
-        <w:t>job_applicant</w:t>
+        <w:t>J</w:t>
+      </w:r>
+      <w:r>
+        <w:t>ob</w:t>
+      </w:r>
+      <w:r>
+        <w:t>A</w:t>
+      </w:r>
+      <w:r>
+        <w:t>pplicant</w:t>
+      </w:r>
+      <w:r>
+        <w:t>s</w:t>
       </w:r>
       <w:proofErr w:type="spellEnd"/>
       <w:r>
@@ -5849,7 +5878,19 @@
       </w:r>
       <w:proofErr w:type="spellStart"/>
       <w:r>
-        <w:t>job_opening</w:t>
+        <w:t>J</w:t>
+      </w:r>
+      <w:r>
+        <w:t>ob</w:t>
+      </w:r>
+      <w:r>
+        <w:t>O</w:t>
+      </w:r>
+      <w:r>
+        <w:t>pening</w:t>
+      </w:r>
+      <w:r>
+        <w:t>s</w:t>
       </w:r>
       <w:proofErr w:type="spellEnd"/>
       <w:r>
@@ -5857,7 +5898,19 @@
       </w:r>
       <w:proofErr w:type="spellStart"/>
       <w:r>
-        <w:t>job_opening</w:t>
+        <w:t>J</w:t>
+      </w:r>
+      <w:r>
+        <w:t>ob</w:t>
+      </w:r>
+      <w:r>
+        <w:t>O</w:t>
+      </w:r>
+      <w:r>
+        <w:t>pening</w:t>
+      </w:r>
+      <w:r>
+        <w:t>s</w:t>
       </w:r>
       <w:proofErr w:type="spellEnd"/>
       <w:r>
@@ -5865,7 +5918,16 @@
       </w:r>
       <w:proofErr w:type="spellStart"/>
       <w:r>
-        <w:t>job_applications</w:t>
+        <w:t>J</w:t>
+      </w:r>
+      <w:r>
+        <w:t>ob</w:t>
+      </w:r>
+      <w:r>
+        <w:t>A</w:t>
+      </w:r>
+      <w:r>
+        <w:t>pplications</w:t>
       </w:r>
       <w:proofErr w:type="spellEnd"/>
       <w:r>
@@ -5904,7 +5966,16 @@
       </w:r>
       <w:proofErr w:type="spellStart"/>
       <w:r>
-        <w:t>job_openings</w:t>
+        <w:t>J</w:t>
+      </w:r>
+      <w:r>
+        <w:t>ob</w:t>
+      </w:r>
+      <w:r>
+        <w:t>O</w:t>
+      </w:r>
+      <w:r>
+        <w:t>penings</w:t>
       </w:r>
       <w:proofErr w:type="spellEnd"/>
       <w:r>
@@ -5912,7 +5983,16 @@
       </w:r>
       <w:proofErr w:type="spellStart"/>
       <w:r>
-        <w:t>job_applicants</w:t>
+        <w:t>J</w:t>
+      </w:r>
+      <w:r>
+        <w:t>o</w:t>
+      </w:r>
+      <w:r>
+        <w:t>bA</w:t>
+      </w:r>
+      <w:r>
+        <w:t>pplicants</w:t>
       </w:r>
       <w:proofErr w:type="spellEnd"/>
       <w:r>
@@ -5920,7 +6000,7 @@
       </w:r>
       <w:proofErr w:type="spellStart"/>
       <w:r>
-        <w:t>Job_Applicants</w:t>
+        <w:t>JobApplicants</w:t>
       </w:r>
       <w:proofErr w:type="spellEnd"/>
       <w:r>
@@ -6349,7 +6429,14 @@
                 <w:sz w:val="36"/>
                 <w:szCs w:val="36"/>
               </w:rPr>
-              <w:t>Job_s</w:t>
+              <w:t>Job</w:t>
+            </w:r>
+            <w:r>
+              <w:rPr>
+                <w:sz w:val="36"/>
+                <w:szCs w:val="36"/>
+              </w:rPr>
+              <w:t>S</w:t>
             </w:r>
             <w:r>
               <w:rPr>
@@ -6574,7 +6661,13 @@
       </w:r>
       <w:proofErr w:type="spellStart"/>
       <w:r>
-        <w:t>Job_skills</w:t>
+        <w:t>Job</w:t>
+      </w:r>
+      <w:r>
+        <w:t>S</w:t>
+      </w:r>
+      <w:r>
+        <w:t>kills</w:t>
       </w:r>
       <w:proofErr w:type="spellEnd"/>
       <w:r>
@@ -6612,7 +6705,13 @@
       </w:pPr>
       <w:proofErr w:type="spellStart"/>
       <w:r>
-        <w:t>Job_skills</w:t>
+        <w:t>Job</w:t>
+      </w:r>
+      <w:r>
+        <w:t>S</w:t>
+      </w:r>
+      <w:r>
+        <w:t>kills</w:t>
       </w:r>
       <w:proofErr w:type="spellEnd"/>
       <w:r>
@@ -6634,34 +6733,75 @@
           <w:b/>
           <w:bCs/>
         </w:rPr>
-        <w:t>Job_opening</w:t>
-      </w:r>
-      <w:proofErr w:type="spellEnd"/>
+        <w:t>Job</w:t>
+      </w:r>
       <w:r>
         <w:rPr>
           <w:b/>
           <w:bCs/>
         </w:rPr>
-        <w:t xml:space="preserve"> skills</w:t>
-      </w:r>
-      <w:r>
-        <w:t xml:space="preserve"> and </w:t>
-      </w:r>
-      <w:proofErr w:type="spellStart"/>
+        <w:t>O</w:t>
+      </w:r>
       <w:r>
         <w:rPr>
           <w:b/>
           <w:bCs/>
         </w:rPr>
-        <w:t>Applicant_skills</w:t>
+        <w:t>pening</w:t>
+      </w:r>
+      <w:r>
+        <w:rPr>
+          <w:b/>
+          <w:bCs/>
+        </w:rPr>
+        <w:t>S</w:t>
+      </w:r>
+      <w:r>
+        <w:rPr>
+          <w:b/>
+          <w:bCs/>
+        </w:rPr>
+        <w:t>kills</w:t>
       </w:r>
       <w:proofErr w:type="spellEnd"/>
       <w:r>
+        <w:t xml:space="preserve"> and </w:t>
+      </w:r>
+      <w:proofErr w:type="spellStart"/>
+      <w:r>
+        <w:rPr>
+          <w:b/>
+          <w:bCs/>
+        </w:rPr>
+        <w:t>Applicant</w:t>
+      </w:r>
+      <w:r>
+        <w:rPr>
+          <w:b/>
+          <w:bCs/>
+        </w:rPr>
+        <w:t>S</w:t>
+      </w:r>
+      <w:r>
+        <w:rPr>
+          <w:b/>
+          <w:bCs/>
+        </w:rPr>
+        <w:t>kills</w:t>
+      </w:r>
+      <w:proofErr w:type="spellEnd"/>
+      <w:r>
         <w:t xml:space="preserve"> tables and if we remove bridge tables we will have M:M relationships with </w:t>
       </w:r>
       <w:proofErr w:type="spellStart"/>
       <w:r>
-        <w:t>Job_openings</w:t>
+        <w:t>Job</w:t>
+      </w:r>
+      <w:r>
+        <w:t>O</w:t>
+      </w:r>
+      <w:r>
+        <w:t>penings</w:t>
       </w:r>
       <w:proofErr w:type="spellEnd"/>
       <w:r>
@@ -7850,10 +7990,7 @@
       </w:r>
       <w:proofErr w:type="gramStart"/>
       <w:r>
-        <w:t xml:space="preserve">1 </w:t>
-      </w:r>
-      <w:r>
-        <w:t xml:space="preserve"> Relationship</w:t>
+        <w:t>1  Relationship</w:t>
       </w:r>
       <w:proofErr w:type="gramEnd"/>
       <w:r>
@@ -7861,14 +7998,17 @@
       </w:r>
       <w:proofErr w:type="spellStart"/>
       <w:r>
-        <w:t>Job_openings</w:t>
+        <w:t>Job</w:t>
+      </w:r>
+      <w:r>
+        <w:t>O</w:t>
+      </w:r>
+      <w:r>
+        <w:t>penings</w:t>
       </w:r>
       <w:proofErr w:type="spellEnd"/>
       <w:r>
-        <w:t xml:space="preserve">. </w:t>
-      </w:r>
-      <w:r>
-        <w:t>Each interview must belong to a single job opening but one job opening can have multiple interviews.</w:t>
+        <w:t>. Each interview must belong to a single job opening but one job opening can have multiple interviews.</w:t>
       </w:r>
     </w:p>
     <w:p>
@@ -7880,26 +8020,11 @@
       </w:r>
       <w:proofErr w:type="gramStart"/>
       <w:r>
-        <w:t>1</w:t>
-      </w:r>
-      <w:r>
-        <w:t xml:space="preserve"> </w:t>
-      </w:r>
-      <w:r>
-        <w:t xml:space="preserve"> </w:t>
-      </w:r>
-      <w:r>
-        <w:t>Relationship</w:t>
+        <w:t>1  Relationship</w:t>
       </w:r>
       <w:proofErr w:type="gramEnd"/>
       <w:r>
-        <w:t xml:space="preserve"> with Applicants</w:t>
-      </w:r>
-      <w:r>
-        <w:t xml:space="preserve"> </w:t>
-      </w:r>
-      <w:r>
-        <w:t>Each interview must belong to one applicant, but applicants can have multiple interviews for different jobs.</w:t>
+        <w:t xml:space="preserve"> with Applicants Each interview must belong to one applicant, but applicants can have multiple interviews for different jobs.</w:t>
       </w:r>
     </w:p>
     <w:p>
@@ -7911,31 +8036,11 @@
       </w:r>
       <w:proofErr w:type="gramStart"/>
       <w:r>
-        <w:t>1</w:t>
-      </w:r>
-      <w:r>
-        <w:t xml:space="preserve">  </w:t>
-      </w:r>
-      <w:r>
-        <w:t>Relationship</w:t>
+        <w:t>1  Relationship</w:t>
       </w:r>
       <w:proofErr w:type="gramEnd"/>
       <w:r>
-        <w:t xml:space="preserve"> with </w:t>
-      </w:r>
-      <w:proofErr w:type="spellStart"/>
-      <w:r>
-        <w:t>Employees_n_Recruiters</w:t>
-      </w:r>
-      <w:proofErr w:type="spellEnd"/>
-      <w:r>
-        <w:t xml:space="preserve"> </w:t>
-      </w:r>
-      <w:r>
-        <w:t>Each interview must belong to a single recruiter, but one recruiter can conduct multiple interviews</w:t>
-      </w:r>
-      <w:r>
-        <w:t>.</w:t>
+        <w:t xml:space="preserve"> with Employees Each interview must belong to a single recruiter, but one recruiter can conduct multiple interviews.</w:t>
       </w:r>
     </w:p>
     <w:p>
@@ -8681,7 +8786,7 @@
                 <w:rFonts w:ascii="Trebuchet MS" w:hAnsi="Trebuchet MS"/>
                 <w:color w:val="000000"/>
               </w:rPr>
-              <w:t>Placed applicant ID (FK, UNIQUE)</w:t>
+              <w:t>Placed applicant ID (FK)</w:t>
             </w:r>
           </w:p>
           <w:p>
@@ -9162,24 +9267,21 @@
         <w:pStyle w:val="BodyText"/>
       </w:pPr>
       <w:r>
-        <w:t>M:1</w:t>
-      </w:r>
-      <w:r>
-        <w:t xml:space="preserve"> </w:t>
-      </w:r>
-      <w:r>
-        <w:t>Relationship with </w:t>
+        <w:t>M:1 Relationship with </w:t>
       </w:r>
       <w:proofErr w:type="spellStart"/>
       <w:r>
-        <w:t>Job_openings</w:t>
+        <w:t>Job</w:t>
+      </w:r>
+      <w:r>
+        <w:t>O</w:t>
+      </w:r>
+      <w:r>
+        <w:t>penings</w:t>
       </w:r>
       <w:proofErr w:type="spellEnd"/>
       <w:r>
-        <w:t xml:space="preserve"> </w:t>
-      </w:r>
-      <w:r>
-        <w:t>Each placement must belong to a single job opening but one job opening can have multiple placements.</w:t>
+        <w:t xml:space="preserve"> Each placement must belong to a single job opening but one job opening can have multiple placements.</w:t>
       </w:r>
     </w:p>
     <w:p>
@@ -9187,13 +9289,7 @@
         <w:pStyle w:val="BodyText"/>
       </w:pPr>
       <w:r>
-        <w:t>M:1 Relationship with Applicants</w:t>
-      </w:r>
-      <w:r>
-        <w:t xml:space="preserve"> </w:t>
-      </w:r>
-      <w:r>
-        <w:t>Each placement must belong to a single applicant, but applicants can have multiple placements if they get hired for different jobs over time.</w:t>
+        <w:t>M:1 Relationship with Applicants Each placement must belong to a single applicant, but applicants can have multiple placements if they get hired for different jobs over time.</w:t>
       </w:r>
     </w:p>
     <w:p>
@@ -9276,15 +9372,7 @@
                 <w:sz w:val="18"/>
                 <w:szCs w:val="18"/>
               </w:rPr>
-              <w:t>Placement</w:t>
-            </w:r>
-            <w:r>
-              <w:rPr>
-                <w:color w:val="FFFFFF" w:themeColor="background1"/>
-                <w:sz w:val="18"/>
-                <w:szCs w:val="18"/>
-              </w:rPr>
-              <w:t>_ID</w:t>
+              <w:t>Placement_ID</w:t>
             </w:r>
           </w:p>
         </w:tc>
@@ -9442,10 +9530,7 @@
               <w:pStyle w:val="BodyText"/>
             </w:pPr>
             <w:r>
-              <w:t xml:space="preserve"> </w:t>
-            </w:r>
-            <w:r>
-              <w:t>2</w:t>
+              <w:t xml:space="preserve"> 2</w:t>
             </w:r>
           </w:p>
         </w:tc>
@@ -9704,15 +9789,13 @@
                 <w:szCs w:val="36"/>
               </w:rPr>
             </w:pPr>
-            <w:proofErr w:type="spellStart"/>
             <w:r>
               <w:rPr>
                 <w:sz w:val="36"/>
                 <w:szCs w:val="36"/>
               </w:rPr>
-              <w:t>Employees_n_Recruiters</w:t>
-            </w:r>
-            <w:proofErr w:type="spellEnd"/>
+              <w:t>Employees</w:t>
+            </w:r>
           </w:p>
         </w:tc>
         <w:tc>
@@ -9748,7 +9831,21 @@
                 <w:rFonts w:ascii="Trebuchet MS" w:hAnsi="Trebuchet MS"/>
                 <w:color w:val="000000"/>
               </w:rPr>
-              <w:t>Unique Identifier for Employee (UNIQUE)</w:t>
+              <w:t>Unique Identifier for Employee (</w:t>
+            </w:r>
+            <w:r>
+              <w:rPr>
+                <w:rFonts w:ascii="Trebuchet MS" w:hAnsi="Trebuchet MS"/>
+                <w:color w:val="000000"/>
+              </w:rPr>
+              <w:t xml:space="preserve">PK </w:t>
+            </w:r>
+            <w:r>
+              <w:rPr>
+                <w:rFonts w:ascii="Trebuchet MS" w:hAnsi="Trebuchet MS"/>
+                <w:color w:val="000000"/>
+              </w:rPr>
+              <w:t>UNIQUE)</w:t>
             </w:r>
           </w:p>
         </w:tc>
@@ -10156,15 +10253,7 @@
         <w:pStyle w:val="BodyText"/>
       </w:pPr>
       <w:r>
-        <w:t>The </w:t>
-      </w:r>
-      <w:proofErr w:type="spellStart"/>
-      <w:r>
-        <w:t>Employees_n_Recruiters</w:t>
-      </w:r>
-      <w:proofErr w:type="spellEnd"/>
-      <w:r>
-        <w:t> table stores information about both recruiters and employers who are involved in the recruitment process. It keeps track of their roles, contact details, and unique identifiers.</w:t>
+        <w:t>The Employees table stores information about both recruiters and employers who are involved in the recruitment process. It keeps track of their roles, contact details, and unique identifiers.</w:t>
       </w:r>
     </w:p>
     <w:p>
@@ -10201,14 +10290,17 @@
       </w:r>
       <w:proofErr w:type="spellStart"/>
       <w:r>
-        <w:t>Job_openings</w:t>
+        <w:t>Job</w:t>
+      </w:r>
+      <w:r>
+        <w:t>O</w:t>
+      </w:r>
+      <w:r>
+        <w:t>penings</w:t>
       </w:r>
       <w:proofErr w:type="spellEnd"/>
       <w:r>
-        <w:t xml:space="preserve">. </w:t>
-      </w:r>
-      <w:r>
-        <w:t>Each job posting belongs to a single employer.</w:t>
+        <w:t>. Each job posting belongs to a single employer.</w:t>
       </w:r>
     </w:p>
     <w:p>
@@ -10216,13 +10308,7 @@
         <w:pStyle w:val="BodyText"/>
       </w:pPr>
       <w:r>
-        <w:t>1:M Relationship with Interviews</w:t>
-      </w:r>
-      <w:r>
-        <w:t xml:space="preserve">. </w:t>
-      </w:r>
-      <w:r>
-        <w:t>Each interview is linked to one recruiter, but recruiters can conduct multiple interviews.</w:t>
+        <w:t>1:M Relationship with Interviews. Each interview is linked to one recruiter, but recruiters can conduct multiple interviews.</w:t>
       </w:r>
     </w:p>
     <w:p>
@@ -10681,14 +10767,14 @@
                 <w:sz w:val="36"/>
                 <w:szCs w:val="36"/>
               </w:rPr>
-              <w:t>Job_</w:t>
+              <w:t>Job</w:t>
             </w:r>
             <w:r>
               <w:rPr>
                 <w:sz w:val="36"/>
                 <w:szCs w:val="36"/>
               </w:rPr>
-              <w:t>o</w:t>
+              <w:t>O</w:t>
             </w:r>
             <w:r>
               <w:rPr>
@@ -10702,7 +10788,14 @@
                 <w:sz w:val="36"/>
                 <w:szCs w:val="36"/>
               </w:rPr>
-              <w:t>_skills</w:t>
+              <w:t>S</w:t>
+            </w:r>
+            <w:r>
+              <w:rPr>
+                <w:sz w:val="36"/>
+                <w:szCs w:val="36"/>
+              </w:rPr>
+              <w:t>kills</w:t>
             </w:r>
             <w:proofErr w:type="spellEnd"/>
           </w:p>
@@ -10721,18 +10814,7 @@
             </w:r>
             <w:proofErr w:type="spellEnd"/>
             <w:r>
-              <w:t xml:space="preserve"> (</w:t>
-            </w:r>
-            <w:proofErr w:type="gramStart"/>
-            <w:r>
-              <w:t>FK</w:t>
-            </w:r>
-            <w:r>
-              <w:t>,PK</w:t>
-            </w:r>
-            <w:proofErr w:type="gramEnd"/>
-            <w:r>
-              <w:t>)</w:t>
+              <w:t xml:space="preserve"> </w:t>
             </w:r>
           </w:p>
         </w:tc>
@@ -10749,6 +10831,50 @@
                 <w:color w:val="000000"/>
               </w:rPr>
             </w:pPr>
+            <w:r>
+              <w:rPr>
+                <w:rFonts w:ascii="Trebuchet MS" w:hAnsi="Trebuchet MS"/>
+                <w:color w:val="000000"/>
+              </w:rPr>
+              <w:t>(</w:t>
+            </w:r>
+            <w:r>
+              <w:rPr>
+                <w:rFonts w:ascii="Trebuchet MS" w:hAnsi="Trebuchet MS"/>
+                <w:color w:val="000000"/>
+              </w:rPr>
+              <w:t>FK</w:t>
+            </w:r>
+            <w:proofErr w:type="gramStart"/>
+            <w:r>
+              <w:rPr>
+                <w:rFonts w:ascii="Trebuchet MS" w:hAnsi="Trebuchet MS"/>
+                <w:color w:val="000000"/>
+              </w:rPr>
+              <w:t>)</w:t>
+            </w:r>
+            <w:r>
+              <w:rPr>
+                <w:rFonts w:ascii="Trebuchet MS" w:hAnsi="Trebuchet MS"/>
+                <w:color w:val="000000"/>
+              </w:rPr>
+              <w:t>,</w:t>
+            </w:r>
+            <w:r>
+              <w:rPr>
+                <w:rFonts w:ascii="Trebuchet MS" w:hAnsi="Trebuchet MS"/>
+                <w:color w:val="000000"/>
+              </w:rPr>
+              <w:t>(</w:t>
+            </w:r>
+            <w:proofErr w:type="gramEnd"/>
+            <w:r>
+              <w:rPr>
+                <w:rFonts w:ascii="Trebuchet MS" w:hAnsi="Trebuchet MS"/>
+                <w:color w:val="000000"/>
+              </w:rPr>
+              <w:t>PK)</w:t>
+            </w:r>
             <w:r>
               <w:rPr>
                 <w:rFonts w:ascii="Trebuchet MS" w:hAnsi="Trebuchet MS"/>
@@ -10795,10 +10921,6 @@
             <w:pPr>
               <w:widowControl/>
               <w:spacing w:line="240" w:lineRule="auto"/>
-              <w:rPr>
-                <w:rFonts w:ascii="Trebuchet MS" w:hAnsi="Trebuchet MS"/>
-                <w:color w:val="000000"/>
-              </w:rPr>
             </w:pPr>
             <w:proofErr w:type="spellStart"/>
             <w:r>
@@ -10814,36 +10936,8 @@
                 <w:rFonts w:ascii="Trebuchet MS" w:hAnsi="Trebuchet MS"/>
                 <w:color w:val="000000"/>
               </w:rPr>
-              <w:t xml:space="preserve"> (</w:t>
-            </w:r>
-            <w:proofErr w:type="gramStart"/>
-            <w:r>
-              <w:rPr>
-                <w:rFonts w:ascii="Trebuchet MS" w:hAnsi="Trebuchet MS"/>
-                <w:color w:val="000000"/>
-              </w:rPr>
-              <w:t>FK</w:t>
-            </w:r>
-            <w:r>
-              <w:rPr>
-                <w:rFonts w:ascii="Trebuchet MS" w:hAnsi="Trebuchet MS"/>
-                <w:color w:val="000000"/>
-              </w:rPr>
-              <w:t>,PK</w:t>
-            </w:r>
-            <w:proofErr w:type="gramEnd"/>
-            <w:r>
-              <w:rPr>
-                <w:rFonts w:ascii="Trebuchet MS" w:hAnsi="Trebuchet MS"/>
-                <w:color w:val="000000"/>
-              </w:rPr>
-              <w:t>)</w:t>
-            </w:r>
-          </w:p>
-          <w:p>
-            <w:pPr>
-              <w:pStyle w:val="BodyText"/>
-            </w:pPr>
+              <w:t xml:space="preserve"> </w:t>
+            </w:r>
           </w:p>
         </w:tc>
         <w:tc>
@@ -10859,6 +10953,43 @@
                 <w:color w:val="000000"/>
               </w:rPr>
             </w:pPr>
+            <w:r>
+              <w:rPr>
+                <w:rFonts w:ascii="Trebuchet MS" w:hAnsi="Trebuchet MS"/>
+                <w:color w:val="000000"/>
+              </w:rPr>
+              <w:t>(FK</w:t>
+            </w:r>
+            <w:proofErr w:type="gramStart"/>
+            <w:r>
+              <w:rPr>
+                <w:rFonts w:ascii="Trebuchet MS" w:hAnsi="Trebuchet MS"/>
+                <w:color w:val="000000"/>
+              </w:rPr>
+              <w:t>)</w:t>
+            </w:r>
+            <w:r>
+              <w:rPr>
+                <w:rFonts w:ascii="Trebuchet MS" w:hAnsi="Trebuchet MS"/>
+                <w:color w:val="000000"/>
+              </w:rPr>
+              <w:t>,</w:t>
+            </w:r>
+            <w:r>
+              <w:rPr>
+                <w:rFonts w:ascii="Trebuchet MS" w:hAnsi="Trebuchet MS"/>
+                <w:color w:val="000000"/>
+              </w:rPr>
+              <w:t>(</w:t>
+            </w:r>
+            <w:proofErr w:type="gramEnd"/>
+            <w:r>
+              <w:rPr>
+                <w:rFonts w:ascii="Trebuchet MS" w:hAnsi="Trebuchet MS"/>
+                <w:color w:val="000000"/>
+              </w:rPr>
+              <w:t>PK)</w:t>
+            </w:r>
             <w:r>
               <w:rPr>
                 <w:rFonts w:ascii="Trebuchet MS" w:hAnsi="Trebuchet MS"/>
@@ -10935,7 +11066,19 @@
       </w:r>
       <w:proofErr w:type="spellStart"/>
       <w:r>
-        <w:t>Job_opening_skills</w:t>
+        <w:t>Job</w:t>
+      </w:r>
+      <w:r>
+        <w:t>O</w:t>
+      </w:r>
+      <w:r>
+        <w:t>pening</w:t>
+      </w:r>
+      <w:r>
+        <w:t>S</w:t>
+      </w:r>
+      <w:r>
+        <w:t>kills</w:t>
       </w:r>
       <w:proofErr w:type="spellEnd"/>
       <w:r>
@@ -10943,7 +11086,13 @@
       </w:r>
       <w:proofErr w:type="spellStart"/>
       <w:r>
-        <w:t>Job_openings</w:t>
+        <w:t>Job</w:t>
+      </w:r>
+      <w:r>
+        <w:t>O</w:t>
+      </w:r>
+      <w:r>
+        <w:t>penings</w:t>
       </w:r>
       <w:proofErr w:type="spellEnd"/>
       <w:r>
@@ -10951,7 +11100,13 @@
       </w:r>
       <w:proofErr w:type="spellStart"/>
       <w:r>
-        <w:t>Job_skills</w:t>
+        <w:t>Job</w:t>
+      </w:r>
+      <w:r>
+        <w:t>S</w:t>
+      </w:r>
+      <w:r>
+        <w:t>kills</w:t>
       </w:r>
       <w:proofErr w:type="spellEnd"/>
       <w:r>
@@ -10988,6 +11143,28 @@
         <w:pStyle w:val="BodyText"/>
       </w:pPr>
       <w:r>
+        <w:t>M:1 Relationship with </w:t>
+      </w:r>
+      <w:proofErr w:type="spellStart"/>
+      <w:r>
+        <w:t>Job</w:t>
+      </w:r>
+      <w:r>
+        <w:t>O</w:t>
+      </w:r>
+      <w:r>
+        <w:t>penings</w:t>
+      </w:r>
+      <w:proofErr w:type="spellEnd"/>
+      <w:r>
+        <w:t xml:space="preserve"> Each skill listed for a job is part of the job's requirements</w:t>
+      </w:r>
+    </w:p>
+    <w:p>
+      <w:pPr>
+        <w:pStyle w:val="BodyText"/>
+      </w:pPr>
+      <w:r>
         <w:t>M:1</w:t>
       </w:r>
       <w:r>
@@ -10998,39 +11175,17 @@
       </w:r>
       <w:proofErr w:type="spellStart"/>
       <w:r>
-        <w:t>Job_openings</w:t>
+        <w:t>Job</w:t>
+      </w:r>
+      <w:r>
+        <w:t>S</w:t>
+      </w:r>
+      <w:r>
+        <w:t>kills</w:t>
       </w:r>
       <w:proofErr w:type="spellEnd"/>
       <w:r>
-        <w:t xml:space="preserve"> </w:t>
-      </w:r>
-      <w:r>
-        <w:t>Each skill listed for a job is part of the job's requirements</w:t>
-      </w:r>
-    </w:p>
-    <w:p>
-      <w:pPr>
-        <w:pStyle w:val="BodyText"/>
-      </w:pPr>
-      <w:r>
-        <w:t>M:1</w:t>
-      </w:r>
-      <w:r>
-        <w:t xml:space="preserve"> </w:t>
-      </w:r>
-      <w:r>
-        <w:t>Relationship with </w:t>
-      </w:r>
-      <w:proofErr w:type="spellStart"/>
-      <w:r>
-        <w:t>Job_skills</w:t>
-      </w:r>
-      <w:proofErr w:type="spellEnd"/>
-      <w:r>
-        <w:t xml:space="preserve"> </w:t>
-      </w:r>
-      <w:r>
-        <w:t>Each record connects one skill to one job opening.</w:t>
+        <w:t xml:space="preserve"> Each record connects one skill to one job opening.</w:t>
       </w:r>
     </w:p>
     <w:p>
@@ -11381,7 +11536,21 @@
                 <w:sz w:val="36"/>
                 <w:szCs w:val="36"/>
               </w:rPr>
-              <w:t>Applicant_skills</w:t>
+              <w:t>Applicant</w:t>
+            </w:r>
+            <w:r>
+              <w:rPr>
+                <w:sz w:val="36"/>
+                <w:szCs w:val="36"/>
+              </w:rPr>
+              <w:t>S</w:t>
+            </w:r>
+            <w:r>
+              <w:rPr>
+                <w:sz w:val="36"/>
+                <w:szCs w:val="36"/>
+              </w:rPr>
+              <w:t>kills</w:t>
             </w:r>
             <w:proofErr w:type="spellEnd"/>
           </w:p>
@@ -11395,18 +11564,7 @@
               <w:pStyle w:val="BodyText"/>
             </w:pPr>
             <w:r>
-              <w:t>Applicant_ID (</w:t>
-            </w:r>
-            <w:proofErr w:type="gramStart"/>
-            <w:r>
-              <w:t>FK</w:t>
-            </w:r>
-            <w:r>
-              <w:t>,PK</w:t>
-            </w:r>
-            <w:proofErr w:type="gramEnd"/>
-            <w:r>
-              <w:t>)</w:t>
+              <w:t xml:space="preserve">Applicant_ID </w:t>
             </w:r>
           </w:p>
         </w:tc>
@@ -11435,7 +11593,30 @@
                 <w:rFonts w:ascii="Trebuchet MS" w:hAnsi="Trebuchet MS"/>
                 <w:color w:val="000000"/>
               </w:rPr>
-              <w:t xml:space="preserve"> (NOT NULL)</w:t>
+              <w:t xml:space="preserve"> (NOT </w:t>
+            </w:r>
+            <w:proofErr w:type="gramStart"/>
+            <w:r>
+              <w:rPr>
+                <w:rFonts w:ascii="Trebuchet MS" w:hAnsi="Trebuchet MS"/>
+                <w:color w:val="000000"/>
+              </w:rPr>
+              <w:t>NULL)</w:t>
+            </w:r>
+            <w:r>
+              <w:rPr>
+                <w:rFonts w:ascii="Trebuchet MS" w:hAnsi="Trebuchet MS"/>
+                <w:color w:val="000000"/>
+              </w:rPr>
+              <w:t>(</w:t>
+            </w:r>
+            <w:proofErr w:type="gramEnd"/>
+            <w:r>
+              <w:rPr>
+                <w:rFonts w:ascii="Trebuchet MS" w:hAnsi="Trebuchet MS"/>
+                <w:color w:val="000000"/>
+              </w:rPr>
+              <w:t>FK,PK)</w:t>
             </w:r>
           </w:p>
         </w:tc>
@@ -11502,30 +11683,7 @@
                 <w:rFonts w:ascii="Trebuchet MS" w:hAnsi="Trebuchet MS"/>
                 <w:color w:val="000000"/>
               </w:rPr>
-              <w:t xml:space="preserve"> (</w:t>
-            </w:r>
-            <w:proofErr w:type="gramStart"/>
-            <w:r>
-              <w:rPr>
-                <w:rFonts w:ascii="Trebuchet MS" w:hAnsi="Trebuchet MS"/>
-                <w:color w:val="000000"/>
-              </w:rPr>
-              <w:t>FK</w:t>
-            </w:r>
-            <w:r>
-              <w:rPr>
-                <w:rFonts w:ascii="Trebuchet MS" w:hAnsi="Trebuchet MS"/>
-                <w:color w:val="000000"/>
-              </w:rPr>
-              <w:t>,PK</w:t>
-            </w:r>
-            <w:proofErr w:type="gramEnd"/>
-            <w:r>
-              <w:rPr>
-                <w:rFonts w:ascii="Trebuchet MS" w:hAnsi="Trebuchet MS"/>
-                <w:color w:val="000000"/>
-              </w:rPr>
-              <w:t>)</w:t>
+              <w:t xml:space="preserve"> </w:t>
             </w:r>
           </w:p>
           <w:p>
@@ -11576,6 +11734,13 @@
                 <w:color w:val="000000"/>
               </w:rPr>
               <w:t>NOT NULL)</w:t>
+            </w:r>
+            <w:r>
+              <w:rPr>
+                <w:rFonts w:ascii="Trebuchet MS" w:hAnsi="Trebuchet MS"/>
+                <w:color w:val="000000"/>
+              </w:rPr>
+              <w:t>(FK,PK)</w:t>
             </w:r>
           </w:p>
           <w:p>
@@ -11646,7 +11811,13 @@
       </w:r>
       <w:proofErr w:type="spellStart"/>
       <w:r>
-        <w:t>Applicant_skills</w:t>
+        <w:t>Applicant</w:t>
+      </w:r>
+      <w:r>
+        <w:t>S</w:t>
+      </w:r>
+      <w:r>
+        <w:t>kills</w:t>
       </w:r>
       <w:proofErr w:type="spellEnd"/>
       <w:r>
@@ -11654,7 +11825,13 @@
       </w:r>
       <w:proofErr w:type="spellStart"/>
       <w:r>
-        <w:t>Job_skills</w:t>
+        <w:t>Job</w:t>
+      </w:r>
+      <w:r>
+        <w:t>S</w:t>
+      </w:r>
+      <w:r>
+        <w:t>kills</w:t>
       </w:r>
       <w:proofErr w:type="spellEnd"/>
       <w:r>
@@ -11724,7 +11901,21 @@
           <w:b/>
           <w:bCs/>
         </w:rPr>
-        <w:t>Job_skills</w:t>
+        <w:t>Job</w:t>
+      </w:r>
+      <w:r>
+        <w:rPr>
+          <w:b/>
+          <w:bCs/>
+        </w:rPr>
+        <w:t>S</w:t>
+      </w:r>
+      <w:r>
+        <w:rPr>
+          <w:b/>
+          <w:bCs/>
+        </w:rPr>
+        <w:t>kills</w:t>
       </w:r>
       <w:proofErr w:type="spellEnd"/>
       <w:r>
@@ -12829,7 +13020,21 @@
           <w:b/>
           <w:bCs/>
         </w:rPr>
-        <w:t>Job_openings</w:t>
+        <w:t>Job</w:t>
+      </w:r>
+      <w:r>
+        <w:rPr>
+          <w:b/>
+          <w:bCs/>
+        </w:rPr>
+        <w:t>O</w:t>
+      </w:r>
+      <w:r>
+        <w:rPr>
+          <w:b/>
+          <w:bCs/>
+        </w:rPr>
+        <w:t>penings</w:t>
       </w:r>
       <w:proofErr w:type="spellEnd"/>
       <w:r>
@@ -12949,15 +13154,7 @@
                 <w:sz w:val="18"/>
                 <w:szCs w:val="18"/>
               </w:rPr>
-              <w:t>Service</w:t>
-            </w:r>
-            <w:r>
-              <w:rPr>
-                <w:color w:val="FFFFFF" w:themeColor="background1"/>
-                <w:sz w:val="18"/>
-                <w:szCs w:val="18"/>
-              </w:rPr>
-              <w:t>_ID</w:t>
+              <w:t>Service_ID</w:t>
             </w:r>
             <w:proofErr w:type="spellEnd"/>
           </w:p>
@@ -13101,15 +13298,7 @@
                 <w:sz w:val="18"/>
                 <w:szCs w:val="18"/>
               </w:rPr>
-              <w:t>End</w:t>
-            </w:r>
-            <w:r>
-              <w:rPr>
-                <w:color w:val="FFFFFF" w:themeColor="background1"/>
-                <w:sz w:val="18"/>
-                <w:szCs w:val="18"/>
-              </w:rPr>
-              <w:t>_date</w:t>
+              <w:t>End_date</w:t>
             </w:r>
             <w:proofErr w:type="spellEnd"/>
           </w:p>
@@ -13155,10 +13344,7 @@
               <w:pStyle w:val="BodyText"/>
             </w:pPr>
             <w:r>
-              <w:t xml:space="preserve"> </w:t>
-            </w:r>
-            <w:r>
-              <w:t>23</w:t>
+              <w:t xml:space="preserve"> 23</w:t>
             </w:r>
           </w:p>
         </w:tc>
@@ -13448,7 +13634,21 @@
                 <w:sz w:val="36"/>
                 <w:szCs w:val="36"/>
               </w:rPr>
-              <w:t>Job_preferences</w:t>
+              <w:t>Job</w:t>
+            </w:r>
+            <w:r>
+              <w:rPr>
+                <w:sz w:val="36"/>
+                <w:szCs w:val="36"/>
+              </w:rPr>
+              <w:t>P</w:t>
+            </w:r>
+            <w:r>
+              <w:rPr>
+                <w:sz w:val="36"/>
+                <w:szCs w:val="36"/>
+              </w:rPr>
+              <w:t>references</w:t>
             </w:r>
             <w:proofErr w:type="spellEnd"/>
           </w:p>
@@ -13503,6 +13703,13 @@
                 <w:color w:val="000000"/>
               </w:rPr>
               <w:t>PK, UNIQUE)</w:t>
+            </w:r>
+            <w:r>
+              <w:rPr>
+                <w:rFonts w:ascii="Trebuchet MS" w:hAnsi="Trebuchet MS"/>
+                <w:color w:val="000000"/>
+              </w:rPr>
+              <w:t xml:space="preserve"> (FK)</w:t>
             </w:r>
           </w:p>
         </w:tc>
@@ -13813,7 +14020,13 @@
       </w:r>
       <w:proofErr w:type="spellStart"/>
       <w:r>
-        <w:t>Job_preferences</w:t>
+        <w:t>Job</w:t>
+      </w:r>
+      <w:r>
+        <w:t>P</w:t>
+      </w:r>
+      <w:r>
+        <w:t>references</w:t>
       </w:r>
       <w:proofErr w:type="spellEnd"/>
       <w:r>
@@ -13862,7 +14075,21 @@
           <w:b/>
           <w:bCs/>
         </w:rPr>
-        <w:t>Job_openings</w:t>
+        <w:t>Job</w:t>
+      </w:r>
+      <w:r>
+        <w:rPr>
+          <w:b/>
+          <w:bCs/>
+        </w:rPr>
+        <w:t>O</w:t>
+      </w:r>
+      <w:r>
+        <w:rPr>
+          <w:b/>
+          <w:bCs/>
+        </w:rPr>
+        <w:t>penings</w:t>
       </w:r>
       <w:proofErr w:type="spellEnd"/>
       <w:r>
@@ -13877,7 +14104,13 @@
       </w:r>
       <w:proofErr w:type="spellStart"/>
       <w:r>
-        <w:t>Job_preferences</w:t>
+        <w:t>Job</w:t>
+      </w:r>
+      <w:r>
+        <w:t>P</w:t>
+      </w:r>
+      <w:r>
+        <w:t>references</w:t>
       </w:r>
       <w:proofErr w:type="spellEnd"/>
       <w:r>
@@ -14317,7 +14550,21 @@
                 <w:sz w:val="36"/>
                 <w:szCs w:val="36"/>
               </w:rPr>
-              <w:t>Applicant_preferences</w:t>
+              <w:t>Applicant</w:t>
+            </w:r>
+            <w:r>
+              <w:rPr>
+                <w:sz w:val="36"/>
+                <w:szCs w:val="36"/>
+              </w:rPr>
+              <w:t>P</w:t>
+            </w:r>
+            <w:r>
+              <w:rPr>
+                <w:sz w:val="36"/>
+                <w:szCs w:val="36"/>
+              </w:rPr>
+              <w:t>references</w:t>
             </w:r>
             <w:proofErr w:type="spellEnd"/>
           </w:p>
@@ -14837,7 +15084,13 @@
       </w:r>
       <w:proofErr w:type="spellStart"/>
       <w:r>
-        <w:t>Applicant_preferences</w:t>
+        <w:t>Applicant</w:t>
+      </w:r>
+      <w:r>
+        <w:t>P</w:t>
+      </w:r>
+      <w:r>
+        <w:t>references</w:t>
       </w:r>
       <w:proofErr w:type="spellEnd"/>
       <w:r>
@@ -14900,7 +15153,7 @@
           <w:b/>
           <w:bCs/>
         </w:rPr>
-        <w:t>M:1 Relationship with Jo</w:t>
+        <w:t>M:1 Relationship with </w:t>
       </w:r>
       <w:proofErr w:type="spellStart"/>
       <w:r>
@@ -14908,8 +15161,23 @@
           <w:b/>
           <w:bCs/>
         </w:rPr>
-        <w:t>b_openings</w:t>
-      </w:r>
+        <w:t>Job</w:t>
+      </w:r>
+      <w:r>
+        <w:rPr>
+          <w:b/>
+          <w:bCs/>
+        </w:rPr>
+        <w:t>O</w:t>
+      </w:r>
+      <w:r>
+        <w:rPr>
+          <w:b/>
+          <w:bCs/>
+        </w:rPr>
+        <w:t>penings</w:t>
+      </w:r>
+      <w:proofErr w:type="spellEnd"/>
       <w:r>
         <w:rPr>
           <w:b/>
@@ -14918,11 +15186,7 @@
         <w:t xml:space="preserve"> </w:t>
       </w:r>
       <w:r>
-        <w:t>E</w:t>
-      </w:r>
-      <w:proofErr w:type="spellEnd"/>
-      <w:r>
-        <w:t>ach job preference is linked to one job, but jobs can have multiple applicants with different expectations.</w:t>
+        <w:t>Each job preference is linked to one job, but jobs can have multiple applicants with different expectations.</w:t>
       </w:r>
     </w:p>
     <w:p>
@@ -15029,15 +15293,7 @@
                 <w:sz w:val="18"/>
                 <w:szCs w:val="18"/>
               </w:rPr>
-              <w:t xml:space="preserve">Applicant </w:t>
-            </w:r>
-            <w:r>
-              <w:rPr>
-                <w:color w:val="FFFFFF" w:themeColor="background1"/>
-                <w:sz w:val="18"/>
-                <w:szCs w:val="18"/>
-              </w:rPr>
-              <w:t>_ID</w:t>
+              <w:t>Applicant _ID</w:t>
             </w:r>
           </w:p>
         </w:tc>
@@ -15166,10 +15422,7 @@
               <w:pStyle w:val="BodyText"/>
             </w:pPr>
             <w:r>
-              <w:t xml:space="preserve"> </w:t>
-            </w:r>
-            <w:r>
-              <w:t>12</w:t>
+              <w:t xml:space="preserve"> 12</w:t>
             </w:r>
           </w:p>
         </w:tc>
@@ -15325,10 +15578,10 @@
           <w:noProof/>
         </w:rPr>
         <w:drawing>
-          <wp:inline distT="0" distB="0" distL="0" distR="0" wp14:anchorId="65211262" wp14:editId="4F14F8C8">
-            <wp:extent cx="5257800" cy="3842280"/>
-            <wp:effectExtent l="0" t="0" r="0" b="6350"/>
-            <wp:docPr id="54699660" name="Picture 6"/>
+          <wp:inline distT="0" distB="0" distL="0" distR="0" wp14:anchorId="290BB202" wp14:editId="6D85F84A">
+            <wp:extent cx="5941695" cy="3366135"/>
+            <wp:effectExtent l="0" t="0" r="1905" b="0"/>
+            <wp:docPr id="1656027947" name="Picture 4"/>
             <wp:cNvGraphicFramePr>
               <a:graphicFrameLocks xmlns:a="http://schemas.openxmlformats.org/drawingml/2006/main" noChangeAspect="1"/>
             </wp:cNvGraphicFramePr>
@@ -15336,7 +15589,7 @@
               <a:graphicData uri="http://schemas.openxmlformats.org/drawingml/2006/picture">
                 <pic:pic xmlns:pic="http://schemas.openxmlformats.org/drawingml/2006/picture">
                   <pic:nvPicPr>
-                    <pic:cNvPr id="54699660" name="Picture 54699660"/>
+                    <pic:cNvPr id="1656027947" name="Picture 1656027947"/>
                     <pic:cNvPicPr/>
                   </pic:nvPicPr>
                   <pic:blipFill>
@@ -15354,7 +15607,7 @@
                   <pic:spPr>
                     <a:xfrm>
                       <a:off x="0" y="0"/>
-                      <a:ext cx="5257800" cy="3842280"/>
+                      <a:ext cx="5941695" cy="3366135"/>
                     </a:xfrm>
                     <a:prstGeom prst="rect">
                       <a:avLst/>
@@ -15980,7 +16233,7 @@
             </wp:anchor>
           </w:drawing>
         </mc:Choice>
-        <mc:Fallback xmlns:a="http://schemas.openxmlformats.org/drawingml/2006/main" xmlns:pic="http://schemas.openxmlformats.org/drawingml/2006/picture" xmlns:a14="http://schemas.microsoft.com/office/drawing/2010/main">
+        <mc:Fallback xmlns:a14="http://schemas.microsoft.com/office/drawing/2010/main" xmlns:pic="http://schemas.openxmlformats.org/drawingml/2006/picture" xmlns:a="http://schemas.openxmlformats.org/drawingml/2006/main">
           <w:pict>
             <v:line id="Straight Connector 7" style="position:absolute;z-index:251661312;visibility:visible;mso-wrap-style:square;mso-width-percent:0;mso-height-percent:0;mso-wrap-distance-left:9pt;mso-wrap-distance-top:0;mso-wrap-distance-right:9pt;mso-wrap-distance-bottom:0;mso-position-horizontal:absolute;mso-position-horizontal-relative:text;mso-position-vertical:absolute;mso-position-vertical-relative:text;mso-width-percent:0;mso-height-percent:0;mso-width-relative:margin;mso-height-relative:page" o:spid="_x0000_s1026" strokecolor="#393737 [814]" strokeweight="2pt" from=".45pt,1.05pt" to="469.15pt,1.05pt" w14:anchorId="6A4D861F" o:gfxdata="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">
               <v:stroke joinstyle="miter"/>
@@ -18990,6 +19243,7 @@
   <w:style w:type="character" w:default="1" w:styleId="DefaultParagraphFont">
     <w:name w:val="Default Paragraph Font"/>
     <w:uiPriority w:val="1"/>
+    <w:semiHidden/>
     <w:unhideWhenUsed/>
   </w:style>
   <w:style w:type="table" w:default="1" w:styleId="TableNormal">
@@ -20035,12 +20289,20 @@
 </file>
 
 <file path=customXml/item1.xml><?xml version="1.0" encoding="utf-8"?>
-<?mso-contentType ?>
-<FormTemplates xmlns="http://schemas.microsoft.com/sharepoint/v3/contenttype/forms">
-  <Display>DocumentLibraryForm</Display>
-  <Edit>DocumentLibraryForm</Edit>
-  <New>DocumentLibraryForm</New>
-</FormTemplates>
+<p:properties xmlns:p="http://schemas.microsoft.com/office/2006/metadata/properties" xmlns:xsi="http://www.w3.org/2001/XMLSchema-instance" xmlns:pc="http://schemas.microsoft.com/office/infopath/2007/PartnerControls">
+  <documentManagement>
+    <SharedWithUsers xmlns="a156e92d-423a-4625-9818-f5e87239af8a">
+      <UserInfo>
+        <DisplayName/>
+        <AccountId xsi:nil="true"/>
+        <AccountType/>
+      </UserInfo>
+    </SharedWithUsers>
+    <lcf76f155ced4ddcb4097134ff3c332f xmlns="a60d0634-94da-4e6e-b36f-66eaaf0b6f4e">
+      <Terms xmlns="http://schemas.microsoft.com/office/infopath/2007/PartnerControls"/>
+    </lcf76f155ced4ddcb4097134ff3c332f>
+  </documentManagement>
+</p:properties>
 </file>
 
 <file path=customXml/item2.xml><?xml version="1.0" encoding="utf-8"?>
@@ -20249,26 +20511,21 @@
 </file>
 
 <file path=customXml/item3.xml><?xml version="1.0" encoding="utf-8"?>
-<p:properties xmlns:p="http://schemas.microsoft.com/office/2006/metadata/properties" xmlns:xsi="http://www.w3.org/2001/XMLSchema-instance" xmlns:pc="http://schemas.microsoft.com/office/infopath/2007/PartnerControls">
-  <documentManagement>
-    <SharedWithUsers xmlns="a156e92d-423a-4625-9818-f5e87239af8a">
-      <UserInfo>
-        <DisplayName/>
-        <AccountId xsi:nil="true"/>
-        <AccountType/>
-      </UserInfo>
-    </SharedWithUsers>
-    <lcf76f155ced4ddcb4097134ff3c332f xmlns="a60d0634-94da-4e6e-b36f-66eaaf0b6f4e">
-      <Terms xmlns="http://schemas.microsoft.com/office/infopath/2007/PartnerControls"/>
-    </lcf76f155ced4ddcb4097134ff3c332f>
-  </documentManagement>
-</p:properties>
+<?mso-contentType ?>
+<FormTemplates xmlns="http://schemas.microsoft.com/sharepoint/v3/contenttype/forms">
+  <Display>DocumentLibraryForm</Display>
+  <Edit>DocumentLibraryForm</Edit>
+  <New>DocumentLibraryForm</New>
+</FormTemplates>
 </file>
 
 <file path=customXml/itemProps1.xml><?xml version="1.0" encoding="utf-8"?>
-<ds:datastoreItem xmlns:ds="http://schemas.openxmlformats.org/officeDocument/2006/customXml" ds:itemID="{CEAD825D-2413-46BA-BB1F-DCE637B19B0C}">
+<ds:datastoreItem xmlns:ds="http://schemas.openxmlformats.org/officeDocument/2006/customXml" ds:itemID="{E4B4D352-B35B-4B3A-95D2-902933709BD2}">
   <ds:schemaRefs>
-    <ds:schemaRef ds:uri="http://schemas.microsoft.com/sharepoint/v3/contenttype/forms"/>
+    <ds:schemaRef ds:uri="http://schemas.microsoft.com/office/2006/metadata/properties"/>
+    <ds:schemaRef ds:uri="http://schemas.microsoft.com/office/infopath/2007/PartnerControls"/>
+    <ds:schemaRef ds:uri="a156e92d-423a-4625-9818-f5e87239af8a"/>
+    <ds:schemaRef ds:uri="a60d0634-94da-4e6e-b36f-66eaaf0b6f4e"/>
   </ds:schemaRefs>
 </ds:datastoreItem>
 </file>
@@ -20293,12 +20550,9 @@
 </file>
 
 <file path=customXml/itemProps3.xml><?xml version="1.0" encoding="utf-8"?>
-<ds:datastoreItem xmlns:ds="http://schemas.openxmlformats.org/officeDocument/2006/customXml" ds:itemID="{E4B4D352-B35B-4B3A-95D2-902933709BD2}">
+<ds:datastoreItem xmlns:ds="http://schemas.openxmlformats.org/officeDocument/2006/customXml" ds:itemID="{CEAD825D-2413-46BA-BB1F-DCE637B19B0C}">
   <ds:schemaRefs>
-    <ds:schemaRef ds:uri="http://schemas.microsoft.com/office/2006/metadata/properties"/>
-    <ds:schemaRef ds:uri="http://schemas.microsoft.com/office/infopath/2007/PartnerControls"/>
-    <ds:schemaRef ds:uri="a156e92d-423a-4625-9818-f5e87239af8a"/>
-    <ds:schemaRef ds:uri="a60d0634-94da-4e6e-b36f-66eaaf0b6f4e"/>
+    <ds:schemaRef ds:uri="http://schemas.microsoft.com/sharepoint/v3/contenttype/forms"/>
   </ds:schemaRefs>
 </ds:datastoreItem>
 </file>
</xml_diff>